<commit_message>
Update report and output files for Conjugate Gradient project: enhance implementation details, adjust scaling discussions, and refine performance results.
</commit_message>
<xml_diff>
--- a/Conjugate-Gradient/report.docx
+++ b/Conjugate-Gradient/report.docx
@@ -7,13 +7,19 @@
         <w:pStyle w:val="Title"/>
       </w:pPr>
       <w:r>
-        <w:t xml:space="preserve">CS426 Project 2 - </w:t>
+        <w:t>CS426 Project 2</w:t>
+      </w:r>
+      <w:r>
+        <w:t xml:space="preserve"> - </w:t>
       </w:r>
       <w:r>
         <w:t xml:space="preserve">Parallel </w:t>
       </w:r>
       <w:r>
-        <w:t>Conjugate Gradient</w:t>
+        <w:t>Conjugate</w:t>
+      </w:r>
+      <w:r>
+        <w:t xml:space="preserve"> Gradient</w:t>
       </w:r>
     </w:p>
     <w:p>
@@ -21,82 +27,167 @@
         <w:pStyle w:val="Heading1"/>
       </w:pPr>
       <w:r>
-        <w:t>Introduction</w:t>
+        <w:t>I</w:t>
+      </w:r>
+      <w:r>
+        <w:t>mplementation</w:t>
+      </w:r>
+      <w:r>
+        <w:t xml:space="preserve"> and Setup</w:t>
       </w:r>
     </w:p>
     <w:p>
       <w:r>
-        <w:t>This report presents performance results for a dense, MPI-parallel Conjugate Gradient (CG) solver implemented as part of CS426/525 Project 2. We measure elapsed times on the ORFOZ cluster for varying core counts and problem sizes to evaluate</w:t>
-      </w:r>
-      <w:r>
-        <w:t xml:space="preserve">. </w:t>
-      </w:r>
-      <w:r>
-        <w:t xml:space="preserve">All timings use </w:t>
-      </w:r>
+        <w:t>The serial implementation begins by parsing command</w:t>
+      </w:r>
+      <w:r>
+        <w:rPr>
+          <w:rFonts w:ascii="Cambria Math" w:hAnsi="Cambria Math" w:cs="Cambria Math"/>
+        </w:rPr>
+        <w:t>‐</w:t>
+      </w:r>
+      <w:r>
+        <w:t>line arguments to identify the input and (optionally) output filenames, then reads the matrix dimension N followed by the N×N</w:t>
+      </w:r>
+      <w:r>
+        <w:t xml:space="preserve"> </w:t>
+      </w:r>
+      <w:r>
+        <w:t xml:space="preserve">entries of A and the N-vector b. It allocates contiguous arrays for all vectors and the dense matrix, initializing the solution guess x to zero and setting the residual r=b. The core of the code executes the standard Conjugate Gradient loop: it computes the matrix–vector product Ap, forms the step size α via the inner product of p and Ap, updates x and r, checks the Euclidean norm of the new residual for convergence, and then constructs the new search direction p using the ratio of squared norms. Timing is measured with </w:t>
+      </w:r>
+      <w:proofErr w:type="gramStart"/>
       <w:r>
         <w:rPr>
           <w:rFonts w:ascii="Consolas" w:hAnsi="Consolas"/>
         </w:rPr>
-        <w:t>MPI_Wtime()</w:t>
-      </w:r>
-      <w:r>
-        <w:t xml:space="preserve"> with appropriate barriers.</w:t>
+        <w:t>clock(</w:t>
+      </w:r>
+      <w:proofErr w:type="gramEnd"/>
+      <w:r>
+        <w:rPr>
+          <w:rFonts w:ascii="Consolas" w:hAnsi="Consolas"/>
+        </w:rPr>
+        <w:t>)</w:t>
+      </w:r>
+      <w:r>
+        <w:t xml:space="preserve"> around the iterative phase.</w:t>
       </w:r>
     </w:p>
     <w:p>
-      <w:pPr>
-        <w:pStyle w:val="ListParagraph"/>
-        <w:numPr>
-          <w:ilvl w:val="0"/>
-          <w:numId w:val="15"/>
-        </w:numPr>
-      </w:pPr>
-      <w:r>
-        <w:t>Strong scaling: fixed problem size, increasing cores.</w:t>
+      <w:r>
+        <w:t>The MPI</w:t>
+      </w:r>
+      <w:r>
+        <w:rPr>
+          <w:rFonts w:ascii="Cambria Math" w:hAnsi="Cambria Math" w:cs="Cambria Math"/>
+        </w:rPr>
+        <w:t>‐</w:t>
+      </w:r>
+      <w:r>
+        <w:t xml:space="preserve">parallel version wraps a similar algorithm in distributed form. After </w:t>
+      </w:r>
+      <w:proofErr w:type="spellStart"/>
+      <w:r>
+        <w:rPr>
+          <w:rFonts w:ascii="Consolas" w:hAnsi="Consolas"/>
+        </w:rPr>
+        <w:t>MPI_Init</w:t>
+      </w:r>
+      <w:proofErr w:type="spellEnd"/>
+      <w:r>
+        <w:t xml:space="preserve">, rank 0 reads and verifies the input, partitions rows evenly among the worker ranks, and </w:t>
+      </w:r>
+      <w:proofErr w:type="gramStart"/>
+      <w:r>
+        <w:t>sends each</w:t>
+      </w:r>
+      <w:proofErr w:type="gramEnd"/>
+      <w:r>
+        <w:t xml:space="preserve"> a block of A and b. All processes synchronize, and timing begins with </w:t>
+      </w:r>
+      <w:proofErr w:type="spellStart"/>
+      <w:r>
+        <w:rPr>
+          <w:rFonts w:ascii="Consolas" w:hAnsi="Consolas"/>
+        </w:rPr>
+        <w:t>MPI_</w:t>
+      </w:r>
+      <w:proofErr w:type="gramStart"/>
+      <w:r>
+        <w:rPr>
+          <w:rFonts w:ascii="Consolas" w:hAnsi="Consolas"/>
+        </w:rPr>
+        <w:t>Wtime</w:t>
+      </w:r>
+      <w:proofErr w:type="spellEnd"/>
+      <w:r>
+        <w:rPr>
+          <w:rFonts w:ascii="Consolas" w:hAnsi="Consolas"/>
+        </w:rPr>
+        <w:t>(</w:t>
+      </w:r>
+      <w:proofErr w:type="gramEnd"/>
+      <w:r>
+        <w:rPr>
+          <w:rFonts w:ascii="Consolas" w:hAnsi="Consolas"/>
+        </w:rPr>
+        <w:t>)</w:t>
+      </w:r>
+      <w:r>
+        <w:t xml:space="preserve">. Each worker maintains its local piece of x, r, and p, and in each </w:t>
+      </w:r>
+      <w:r>
+        <w:t>iteration,</w:t>
+      </w:r>
+      <w:r>
+        <w:t xml:space="preserve"> they exchange partial p vectors via nonblocking </w:t>
+      </w:r>
+      <w:r>
+        <w:t>P2P</w:t>
+      </w:r>
+      <w:r>
+        <w:t xml:space="preserve"> calls to assemble the full vector needed for the local sparse</w:t>
+      </w:r>
+      <w:r>
+        <w:rPr>
+          <w:rFonts w:ascii="Cambria Math" w:hAnsi="Cambria Math" w:cs="Cambria Math"/>
+        </w:rPr>
+        <w:t>‐</w:t>
+      </w:r>
+      <w:r>
+        <w:t>matrix</w:t>
+      </w:r>
+      <w:r>
+        <w:rPr>
+          <w:rFonts w:cs="Arial"/>
+        </w:rPr>
+        <w:t>–</w:t>
+      </w:r>
+      <w:r>
+        <w:t xml:space="preserve">vector multiply. They then compute local contributions to the dot products, combine them with </w:t>
+      </w:r>
+      <w:proofErr w:type="spellStart"/>
+      <w:r>
+        <w:rPr>
+          <w:rFonts w:ascii="Consolas" w:hAnsi="Consolas"/>
+        </w:rPr>
+        <w:t>MPI_Allreduce</w:t>
+      </w:r>
+      <w:proofErr w:type="spellEnd"/>
+      <w:r>
+        <w:t>, update their local solution and residual, and rederive the new search direction. Once converged, all workers send their segment of x back to the master, which gathers the full solution, stops the timer, writes the output, and finalizes MPI</w:t>
+      </w:r>
+      <w:r>
+        <w:t>.</w:t>
       </w:r>
     </w:p>
     <w:p>
-      <w:pPr>
-        <w:pStyle w:val="ListParagraph"/>
-        <w:numPr>
-          <w:ilvl w:val="0"/>
-          <w:numId w:val="15"/>
-        </w:numPr>
-      </w:pPr>
-      <w:r>
-        <w:t>Weak scaling: problem size grows proportionally with cores.</w:t>
-      </w:r>
-    </w:p>
-    <w:p>
-      <w:r>
-        <w:t>Timings were extracted from the output files produced by each run.</w:t>
-      </w:r>
-    </w:p>
-    <w:p>
-      <w:pPr>
-        <w:pStyle w:val="Heading1"/>
-      </w:pPr>
-      <w:r>
-        <w:t>Experimental Setup</w:t>
-      </w:r>
-    </w:p>
-    <w:p>
-      <w:r>
-        <w:t>Hardware: ORFOZ cluster nodes.</w:t>
-      </w:r>
-    </w:p>
-    <w:p>
-      <w:r>
-        <w:t>Software: MPI-based CG solver (dense SPD matrix).</w:t>
-      </w:r>
-    </w:p>
-    <w:p>
       <w:r>
         <w:t>Strong scaling:</w:t>
       </w:r>
-    </w:p>
-    <w:p>
+      <w:r>
+        <w:t xml:space="preserve"> </w:t>
+      </w:r>
       <m:oMath>
         <m:r>
           <w:rPr>
@@ -447,8 +538,462 @@
       <w:r>
         <w:t>Weak scaling:</w:t>
       </w:r>
+      <w:r>
+        <w:t xml:space="preserve"> </w:t>
+      </w:r>
+      <w:r>
+        <w:t>The first</w:t>
+      </w:r>
+      <w:r>
+        <w:t xml:space="preserve"> one is done by having the element count per processor </w:t>
+      </w:r>
+      <w:r>
+        <w:t>equal and the second one is done by having the row count per processor equal.</w:t>
+      </w:r>
     </w:p>
     <w:p>
+      <w:r>
+        <w:rPr>
+          <w:rFonts w:eastAsiaTheme="minorEastAsia"/>
+        </w:rPr>
+        <w:t xml:space="preserve">Table/Figure 3: </w:t>
+      </w:r>
+      <m:oMath>
+        <m:d>
+          <m:dPr>
+            <m:ctrlPr>
+              <w:rPr>
+                <w:rFonts w:ascii="Cambria Math" w:hAnsi="Cambria Math"/>
+              </w:rPr>
+            </m:ctrlPr>
+          </m:dPr>
+          <m:e>
+            <m:r>
+              <w:rPr>
+                <w:rFonts w:ascii="Cambria Math" w:hAnsi="Cambria Math"/>
+              </w:rPr>
+              <m:t>N</m:t>
+            </m:r>
+            <m:r>
+              <m:rPr>
+                <m:sty m:val="p"/>
+              </m:rPr>
+              <w:rPr>
+                <w:rFonts w:ascii="Cambria Math" w:hAnsi="Cambria Math"/>
+              </w:rPr>
+              <m:t>,</m:t>
+            </m:r>
+            <m:r>
+              <w:rPr>
+                <w:rFonts w:ascii="Cambria Math" w:hAnsi="Cambria Math"/>
+              </w:rPr>
+              <m:t>Cores</m:t>
+            </m:r>
+          </m:e>
+        </m:d>
+        <m:r>
+          <m:rPr>
+            <m:sty m:val="p"/>
+          </m:rPr>
+          <w:rPr>
+            <w:rFonts w:ascii="Cambria Math" w:hAnsi="Cambria Math"/>
+          </w:rPr>
+          <m:t>∈{</m:t>
+        </m:r>
+        <m:d>
+          <m:dPr>
+            <m:ctrlPr>
+              <w:rPr>
+                <w:rFonts w:ascii="Cambria Math" w:hAnsi="Cambria Math"/>
+              </w:rPr>
+            </m:ctrlPr>
+          </m:dPr>
+          <m:e>
+            <m:sSup>
+              <m:sSupPr>
+                <m:ctrlPr>
+                  <w:rPr>
+                    <w:rFonts w:ascii="Cambria Math" w:hAnsi="Cambria Math"/>
+                  </w:rPr>
+                </m:ctrlPr>
+              </m:sSupPr>
+              <m:e>
+                <m:r>
+                  <m:rPr>
+                    <m:sty m:val="p"/>
+                  </m:rPr>
+                  <w:rPr>
+                    <w:rFonts w:ascii="Cambria Math" w:hAnsi="Cambria Math"/>
+                  </w:rPr>
+                  <m:t>2</m:t>
+                </m:r>
+              </m:e>
+              <m:sup>
+                <m:r>
+                  <w:rPr>
+                    <w:rFonts w:ascii="Cambria Math" w:hAnsi="Cambria Math"/>
+                  </w:rPr>
+                  <m:t>7</m:t>
+                </m:r>
+              </m:sup>
+            </m:sSup>
+            <m:r>
+              <m:rPr>
+                <m:sty m:val="p"/>
+              </m:rPr>
+              <w:rPr>
+                <w:rFonts w:ascii="Cambria Math" w:hAnsi="Cambria Math"/>
+              </w:rPr>
+              <m:t>,</m:t>
+            </m:r>
+            <m:sSup>
+              <m:sSupPr>
+                <m:ctrlPr>
+                  <w:rPr>
+                    <w:rFonts w:ascii="Cambria Math" w:hAnsi="Cambria Math"/>
+                  </w:rPr>
+                </m:ctrlPr>
+              </m:sSupPr>
+              <m:e>
+                <m:r>
+                  <m:rPr>
+                    <m:sty m:val="p"/>
+                  </m:rPr>
+                  <w:rPr>
+                    <w:rFonts w:ascii="Cambria Math" w:hAnsi="Cambria Math"/>
+                  </w:rPr>
+                  <m:t>2</m:t>
+                </m:r>
+              </m:e>
+              <m:sup>
+                <m:r>
+                  <w:rPr>
+                    <w:rFonts w:ascii="Cambria Math" w:hAnsi="Cambria Math"/>
+                  </w:rPr>
+                  <m:t>2</m:t>
+                </m:r>
+              </m:sup>
+            </m:sSup>
+            <m:r>
+              <m:rPr>
+                <m:sty m:val="p"/>
+              </m:rPr>
+              <w:rPr>
+                <w:rFonts w:ascii="Cambria Math" w:hAnsi="Cambria Math"/>
+              </w:rPr>
+              <m:t>+1</m:t>
+            </m:r>
+          </m:e>
+        </m:d>
+        <m:r>
+          <m:rPr>
+            <m:sty m:val="p"/>
+          </m:rPr>
+          <w:rPr>
+            <w:rFonts w:ascii="Cambria Math" w:hAnsi="Cambria Math"/>
+          </w:rPr>
+          <m:t xml:space="preserve">, </m:t>
+        </m:r>
+        <m:d>
+          <m:dPr>
+            <m:ctrlPr>
+              <w:rPr>
+                <w:rFonts w:ascii="Cambria Math" w:hAnsi="Cambria Math"/>
+              </w:rPr>
+            </m:ctrlPr>
+          </m:dPr>
+          <m:e>
+            <m:sSup>
+              <m:sSupPr>
+                <m:ctrlPr>
+                  <w:rPr>
+                    <w:rFonts w:ascii="Cambria Math" w:hAnsi="Cambria Math"/>
+                  </w:rPr>
+                </m:ctrlPr>
+              </m:sSupPr>
+              <m:e>
+                <m:sSup>
+                  <m:sSupPr>
+                    <m:ctrlPr>
+                      <w:rPr>
+                        <w:rFonts w:ascii="Cambria Math" w:hAnsi="Cambria Math"/>
+                      </w:rPr>
+                    </m:ctrlPr>
+                  </m:sSupPr>
+                  <m:e>
+                    <m:r>
+                      <m:rPr>
+                        <m:sty m:val="p"/>
+                      </m:rPr>
+                      <w:rPr>
+                        <w:rFonts w:ascii="Cambria Math" w:hAnsi="Cambria Math"/>
+                      </w:rPr>
+                      <m:t>2</m:t>
+                    </m:r>
+                  </m:e>
+                  <m:sup>
+                    <m:r>
+                      <w:rPr>
+                        <w:rFonts w:ascii="Cambria Math" w:hAnsi="Cambria Math"/>
+                      </w:rPr>
+                      <m:t>8</m:t>
+                    </m:r>
+                  </m:sup>
+                </m:sSup>
+                <m:r>
+                  <m:rPr>
+                    <m:sty m:val="p"/>
+                  </m:rPr>
+                  <w:rPr>
+                    <w:rFonts w:ascii="Cambria Math" w:hAnsi="Cambria Math"/>
+                  </w:rPr>
+                  <m:t>,2</m:t>
+                </m:r>
+              </m:e>
+              <m:sup>
+                <m:r>
+                  <m:rPr>
+                    <m:sty m:val="p"/>
+                  </m:rPr>
+                  <w:rPr>
+                    <w:rFonts w:ascii="Cambria Math" w:hAnsi="Cambria Math"/>
+                  </w:rPr>
+                  <m:t>4</m:t>
+                </m:r>
+              </m:sup>
+            </m:sSup>
+            <m:r>
+              <m:rPr>
+                <m:sty m:val="p"/>
+              </m:rPr>
+              <w:rPr>
+                <w:rFonts w:ascii="Cambria Math" w:hAnsi="Cambria Math"/>
+              </w:rPr>
+              <m:t>+1</m:t>
+            </m:r>
+          </m:e>
+        </m:d>
+        <m:r>
+          <m:rPr>
+            <m:sty m:val="p"/>
+          </m:rPr>
+          <w:rPr>
+            <w:rFonts w:ascii="Cambria Math" w:hAnsi="Cambria Math"/>
+          </w:rPr>
+          <m:t>,</m:t>
+        </m:r>
+        <m:d>
+          <m:dPr>
+            <m:ctrlPr>
+              <w:rPr>
+                <w:rFonts w:ascii="Cambria Math" w:hAnsi="Cambria Math"/>
+              </w:rPr>
+            </m:ctrlPr>
+          </m:dPr>
+          <m:e>
+            <m:sSup>
+              <m:sSupPr>
+                <m:ctrlPr>
+                  <w:rPr>
+                    <w:rFonts w:ascii="Cambria Math" w:hAnsi="Cambria Math"/>
+                  </w:rPr>
+                </m:ctrlPr>
+              </m:sSupPr>
+              <m:e>
+                <m:sSup>
+                  <m:sSupPr>
+                    <m:ctrlPr>
+                      <w:rPr>
+                        <w:rFonts w:ascii="Cambria Math" w:hAnsi="Cambria Math"/>
+                      </w:rPr>
+                    </m:ctrlPr>
+                  </m:sSupPr>
+                  <m:e>
+                    <m:r>
+                      <m:rPr>
+                        <m:sty m:val="p"/>
+                      </m:rPr>
+                      <w:rPr>
+                        <w:rFonts w:ascii="Cambria Math" w:hAnsi="Cambria Math"/>
+                      </w:rPr>
+                      <m:t>2</m:t>
+                    </m:r>
+                  </m:e>
+                  <m:sup>
+                    <m:r>
+                      <m:rPr>
+                        <m:sty m:val="p"/>
+                      </m:rPr>
+                      <w:rPr>
+                        <w:rFonts w:ascii="Cambria Math" w:hAnsi="Cambria Math"/>
+                      </w:rPr>
+                      <m:t>9</m:t>
+                    </m:r>
+                  </m:sup>
+                </m:sSup>
+                <m:r>
+                  <m:rPr>
+                    <m:sty m:val="p"/>
+                  </m:rPr>
+                  <w:rPr>
+                    <w:rFonts w:ascii="Cambria Math" w:hAnsi="Cambria Math"/>
+                  </w:rPr>
+                  <m:t>,2</m:t>
+                </m:r>
+              </m:e>
+              <m:sup>
+                <m:r>
+                  <m:rPr>
+                    <m:sty m:val="p"/>
+                  </m:rPr>
+                  <w:rPr>
+                    <w:rFonts w:ascii="Cambria Math" w:hAnsi="Cambria Math"/>
+                  </w:rPr>
+                  <m:t>6</m:t>
+                </m:r>
+              </m:sup>
+            </m:sSup>
+            <m:r>
+              <m:rPr>
+                <m:sty m:val="p"/>
+              </m:rPr>
+              <w:rPr>
+                <w:rFonts w:ascii="Cambria Math" w:hAnsi="Cambria Math"/>
+              </w:rPr>
+              <m:t>+1</m:t>
+            </m:r>
+          </m:e>
+        </m:d>
+        <m:r>
+          <m:rPr>
+            <m:sty m:val="p"/>
+          </m:rPr>
+          <w:rPr>
+            <w:rFonts w:ascii="Cambria Math" w:hAnsi="Cambria Math"/>
+          </w:rPr>
+          <m:t xml:space="preserve">, </m:t>
+        </m:r>
+        <m:d>
+          <m:dPr>
+            <m:ctrlPr>
+              <w:rPr>
+                <w:rFonts w:ascii="Cambria Math" w:hAnsi="Cambria Math"/>
+              </w:rPr>
+            </m:ctrlPr>
+          </m:dPr>
+          <m:e>
+            <m:sSup>
+              <m:sSupPr>
+                <m:ctrlPr>
+                  <w:rPr>
+                    <w:rFonts w:ascii="Cambria Math" w:hAnsi="Cambria Math"/>
+                  </w:rPr>
+                </m:ctrlPr>
+              </m:sSupPr>
+              <m:e>
+                <m:sSup>
+                  <m:sSupPr>
+                    <m:ctrlPr>
+                      <w:rPr>
+                        <w:rFonts w:ascii="Cambria Math" w:hAnsi="Cambria Math"/>
+                      </w:rPr>
+                    </m:ctrlPr>
+                  </m:sSupPr>
+                  <m:e>
+                    <m:r>
+                      <m:rPr>
+                        <m:sty m:val="p"/>
+                      </m:rPr>
+                      <w:rPr>
+                        <w:rFonts w:ascii="Cambria Math" w:hAnsi="Cambria Math"/>
+                      </w:rPr>
+                      <m:t>2</m:t>
+                    </m:r>
+                  </m:e>
+                  <m:sup>
+                    <m:r>
+                      <w:rPr>
+                        <w:rFonts w:ascii="Cambria Math" w:hAnsi="Cambria Math"/>
+                      </w:rPr>
+                      <m:t>10</m:t>
+                    </m:r>
+                  </m:sup>
+                </m:sSup>
+                <m:r>
+                  <m:rPr>
+                    <m:sty m:val="p"/>
+                  </m:rPr>
+                  <w:rPr>
+                    <w:rFonts w:ascii="Cambria Math" w:hAnsi="Cambria Math"/>
+                  </w:rPr>
+                  <m:t>,2</m:t>
+                </m:r>
+              </m:e>
+              <m:sup>
+                <m:r>
+                  <m:rPr>
+                    <m:sty m:val="p"/>
+                  </m:rPr>
+                  <w:rPr>
+                    <w:rFonts w:ascii="Cambria Math" w:hAnsi="Cambria Math"/>
+                  </w:rPr>
+                  <m:t>8</m:t>
+                </m:r>
+              </m:sup>
+            </m:sSup>
+            <m:r>
+              <m:rPr>
+                <m:sty m:val="p"/>
+              </m:rPr>
+              <w:rPr>
+                <w:rFonts w:ascii="Cambria Math" w:hAnsi="Cambria Math"/>
+              </w:rPr>
+              <m:t>+1</m:t>
+            </m:r>
+          </m:e>
+        </m:d>
+        <m:r>
+          <m:rPr>
+            <m:sty m:val="p"/>
+          </m:rPr>
+          <w:rPr>
+            <w:rFonts w:ascii="Cambria Math" w:hAnsi="Cambria Math"/>
+          </w:rPr>
+          <m:t>}</m:t>
+        </m:r>
+      </m:oMath>
+      <w:r>
+        <w:rPr>
+          <w:rFonts w:eastAsiaTheme="minorEastAsia"/>
+        </w:rPr>
+        <w:t xml:space="preserve"> </w:t>
+      </w:r>
+    </w:p>
+    <w:p>
+      <w:r>
+        <w:rPr>
+          <w:rFonts w:eastAsiaTheme="minorEastAsia"/>
+        </w:rPr>
+        <w:t xml:space="preserve">Table/Figure </w:t>
+      </w:r>
+      <w:r>
+        <w:rPr>
+          <w:rFonts w:eastAsiaTheme="minorEastAsia"/>
+        </w:rPr>
+        <w:t>4</w:t>
+      </w:r>
+      <w:r>
+        <w:rPr>
+          <w:rFonts w:eastAsiaTheme="minorEastAsia"/>
+        </w:rPr>
+        <w:t>:</w:t>
+      </w:r>
+      <w:r>
+        <w:rPr>
+          <w:rFonts w:eastAsiaTheme="minorEastAsia"/>
+        </w:rPr>
+        <w:t xml:space="preserve"> </w:t>
+      </w:r>
       <m:oMath>
         <m:d>
           <m:dPr>
@@ -976,6 +1521,9 @@
         <w:t>Diminishing returns beyond 16 cores</w:t>
       </w:r>
       <w:r>
+        <w:t>,</w:t>
+      </w:r>
+      <w:r>
         <w:t xml:space="preserve"> meaning</w:t>
       </w:r>
       <w:r>
@@ -1001,7 +1549,13 @@
         <w:pStyle w:val="Heading2"/>
       </w:pPr>
       <w:r>
-        <w:t xml:space="preserve">Table 1: Strong Scaling Curve with </w:t>
+        <w:t>Table</w:t>
+      </w:r>
+      <w:r>
+        <w:t xml:space="preserve"> and Figure</w:t>
+      </w:r>
+      <w:r>
+        <w:t xml:space="preserve"> 1: Strong Scaling Curve with </w:t>
       </w:r>
       <m:oMath>
         <m:r>
@@ -1294,305 +1848,6 @@
         <w:gridCol w:w="4675"/>
         <w:gridCol w:w="4675"/>
       </w:tblGrid>
-      <w:tr>
-        <w:tc>
-          <w:tcPr>
-            <w:tcW w:w="9350" w:type="dxa"/>
-            <w:gridSpan w:val="2"/>
-          </w:tcPr>
-          <w:p>
-            <w:pPr>
-              <w:jc w:val="center"/>
-            </w:pPr>
-            <m:oMathPara>
-              <m:oMath>
-                <m:r>
-                  <w:rPr>
-                    <w:rFonts w:ascii="Cambria Math" w:hAnsi="Cambria Math"/>
-                  </w:rPr>
-                  <m:t>N</m:t>
-                </m:r>
-                <m:r>
-                  <m:rPr>
-                    <m:sty m:val="p"/>
-                  </m:rPr>
-                  <w:rPr>
-                    <w:rFonts w:ascii="Cambria Math" w:hAnsi="Cambria Math"/>
-                  </w:rPr>
-                  <m:t>=</m:t>
-                </m:r>
-                <m:sSup>
-                  <m:sSupPr>
-                    <m:ctrlPr>
-                      <w:rPr>
-                        <w:rFonts w:ascii="Cambria Math" w:hAnsi="Cambria Math"/>
-                      </w:rPr>
-                    </m:ctrlPr>
-                  </m:sSupPr>
-                  <m:e>
-                    <m:r>
-                      <m:rPr>
-                        <m:sty m:val="p"/>
-                      </m:rPr>
-                      <w:rPr>
-                        <w:rFonts w:ascii="Cambria Math" w:hAnsi="Cambria Math"/>
-                      </w:rPr>
-                      <m:t>2</m:t>
-                    </m:r>
-                  </m:e>
-                  <m:sup>
-                    <m:r>
-                      <m:rPr>
-                        <m:sty m:val="p"/>
-                      </m:rPr>
-                      <w:rPr>
-                        <w:rFonts w:ascii="Cambria Math" w:hAnsi="Cambria Math"/>
-                      </w:rPr>
-                      <m:t>10</m:t>
-                    </m:r>
-                  </m:sup>
-                </m:sSup>
-                <m:r>
-                  <m:rPr>
-                    <m:sty m:val="p"/>
-                  </m:rPr>
-                  <w:rPr>
-                    <w:rFonts w:ascii="Cambria Math" w:hAnsi="Cambria Math"/>
-                  </w:rPr>
-                  <m:t xml:space="preserve"> , </m:t>
-                </m:r>
-                <m:r>
-                  <w:rPr>
-                    <w:rFonts w:ascii="Cambria Math" w:hAnsi="Cambria Math"/>
-                  </w:rPr>
-                  <m:t>Cores</m:t>
-                </m:r>
-                <m:r>
-                  <m:rPr>
-                    <m:sty m:val="p"/>
-                  </m:rPr>
-                  <w:rPr>
-                    <w:rFonts w:ascii="Cambria Math" w:hAnsi="Cambria Math"/>
-                  </w:rPr>
-                  <m:t>∈{1,</m:t>
-                </m:r>
-                <m:sSup>
-                  <m:sSupPr>
-                    <m:ctrlPr>
-                      <w:rPr>
-                        <w:rFonts w:ascii="Cambria Math" w:eastAsiaTheme="majorEastAsia" w:hAnsi="Cambria Math" w:cstheme="majorBidi"/>
-                        <w:color w:val="0F4761" w:themeColor="accent1" w:themeShade="BF"/>
-                        <w:sz w:val="28"/>
-                        <w:szCs w:val="28"/>
-                      </w:rPr>
-                    </m:ctrlPr>
-                  </m:sSupPr>
-                  <m:e>
-                    <m:r>
-                      <m:rPr>
-                        <m:sty m:val="p"/>
-                      </m:rPr>
-                      <w:rPr>
-                        <w:rFonts w:ascii="Cambria Math" w:hAnsi="Cambria Math"/>
-                      </w:rPr>
-                      <m:t>2</m:t>
-                    </m:r>
-                  </m:e>
-                  <m:sup>
-                    <m:r>
-                      <m:rPr>
-                        <m:sty m:val="p"/>
-                      </m:rPr>
-                      <w:rPr>
-                        <w:rFonts w:ascii="Cambria Math" w:hAnsi="Cambria Math"/>
-                      </w:rPr>
-                      <m:t>4</m:t>
-                    </m:r>
-                  </m:sup>
-                </m:sSup>
-                <m:r>
-                  <m:rPr>
-                    <m:sty m:val="p"/>
-                  </m:rPr>
-                  <w:rPr>
-                    <w:rFonts w:ascii="Cambria Math" w:hAnsi="Cambria Math"/>
-                  </w:rPr>
-                  <m:t>+1,</m:t>
-                </m:r>
-                <m:sSup>
-                  <m:sSupPr>
-                    <m:ctrlPr>
-                      <w:rPr>
-                        <w:rFonts w:ascii="Cambria Math" w:eastAsiaTheme="majorEastAsia" w:hAnsi="Cambria Math" w:cstheme="majorBidi"/>
-                        <w:color w:val="0F4761" w:themeColor="accent1" w:themeShade="BF"/>
-                        <w:sz w:val="28"/>
-                        <w:szCs w:val="28"/>
-                      </w:rPr>
-                    </m:ctrlPr>
-                  </m:sSupPr>
-                  <m:e>
-                    <m:r>
-                      <m:rPr>
-                        <m:sty m:val="p"/>
-                      </m:rPr>
-                      <w:rPr>
-                        <w:rFonts w:ascii="Cambria Math" w:hAnsi="Cambria Math"/>
-                      </w:rPr>
-                      <m:t>2</m:t>
-                    </m:r>
-                  </m:e>
-                  <m:sup>
-                    <m:r>
-                      <m:rPr>
-                        <m:sty m:val="p"/>
-                      </m:rPr>
-                      <w:rPr>
-                        <w:rFonts w:ascii="Cambria Math" w:hAnsi="Cambria Math"/>
-                      </w:rPr>
-                      <m:t>5</m:t>
-                    </m:r>
-                  </m:sup>
-                </m:sSup>
-                <m:r>
-                  <m:rPr>
-                    <m:sty m:val="p"/>
-                  </m:rPr>
-                  <w:rPr>
-                    <w:rFonts w:ascii="Cambria Math" w:hAnsi="Cambria Math"/>
-                  </w:rPr>
-                  <m:t>+1,</m:t>
-                </m:r>
-                <m:sSup>
-                  <m:sSupPr>
-                    <m:ctrlPr>
-                      <w:rPr>
-                        <w:rFonts w:ascii="Cambria Math" w:eastAsiaTheme="majorEastAsia" w:hAnsi="Cambria Math" w:cstheme="majorBidi"/>
-                        <w:color w:val="0F4761" w:themeColor="accent1" w:themeShade="BF"/>
-                        <w:sz w:val="28"/>
-                        <w:szCs w:val="28"/>
-                      </w:rPr>
-                    </m:ctrlPr>
-                  </m:sSupPr>
-                  <m:e>
-                    <m:r>
-                      <m:rPr>
-                        <m:sty m:val="p"/>
-                      </m:rPr>
-                      <w:rPr>
-                        <w:rFonts w:ascii="Cambria Math" w:hAnsi="Cambria Math"/>
-                      </w:rPr>
-                      <m:t>2</m:t>
-                    </m:r>
-                  </m:e>
-                  <m:sup>
-                    <m:r>
-                      <m:rPr>
-                        <m:sty m:val="p"/>
-                      </m:rPr>
-                      <w:rPr>
-                        <w:rFonts w:ascii="Cambria Math" w:hAnsi="Cambria Math"/>
-                      </w:rPr>
-                      <m:t>6</m:t>
-                    </m:r>
-                  </m:sup>
-                </m:sSup>
-                <m:r>
-                  <m:rPr>
-                    <m:sty m:val="p"/>
-                  </m:rPr>
-                  <w:rPr>
-                    <w:rFonts w:ascii="Cambria Math" w:hAnsi="Cambria Math"/>
-                  </w:rPr>
-                  <m:t>+1,</m:t>
-                </m:r>
-                <m:sSup>
-                  <m:sSupPr>
-                    <m:ctrlPr>
-                      <w:rPr>
-                        <w:rFonts w:ascii="Cambria Math" w:eastAsiaTheme="majorEastAsia" w:hAnsi="Cambria Math" w:cstheme="majorBidi"/>
-                        <w:color w:val="0F4761" w:themeColor="accent1" w:themeShade="BF"/>
-                        <w:sz w:val="28"/>
-                        <w:szCs w:val="28"/>
-                      </w:rPr>
-                    </m:ctrlPr>
-                  </m:sSupPr>
-                  <m:e>
-                    <m:r>
-                      <m:rPr>
-                        <m:sty m:val="p"/>
-                      </m:rPr>
-                      <w:rPr>
-                        <w:rFonts w:ascii="Cambria Math" w:hAnsi="Cambria Math"/>
-                      </w:rPr>
-                      <m:t>2</m:t>
-                    </m:r>
-                  </m:e>
-                  <m:sup>
-                    <m:r>
-                      <m:rPr>
-                        <m:sty m:val="p"/>
-                      </m:rPr>
-                      <w:rPr>
-                        <w:rFonts w:ascii="Cambria Math" w:hAnsi="Cambria Math"/>
-                      </w:rPr>
-                      <m:t>7</m:t>
-                    </m:r>
-                  </m:sup>
-                </m:sSup>
-                <m:r>
-                  <m:rPr>
-                    <m:sty m:val="p"/>
-                  </m:rPr>
-                  <w:rPr>
-                    <w:rFonts w:ascii="Cambria Math" w:hAnsi="Cambria Math"/>
-                  </w:rPr>
-                  <m:t>+</m:t>
-                </m:r>
-                <m:sSup>
-                  <m:sSupPr>
-                    <m:ctrlPr>
-                      <w:rPr>
-                        <w:rFonts w:ascii="Cambria Math" w:hAnsi="Cambria Math"/>
-                      </w:rPr>
-                    </m:ctrlPr>
-                  </m:sSupPr>
-                  <m:e>
-                    <m:r>
-                      <m:rPr>
-                        <m:sty m:val="p"/>
-                      </m:rPr>
-                      <w:rPr>
-                        <w:rFonts w:ascii="Cambria Math" w:hAnsi="Cambria Math"/>
-                      </w:rPr>
-                      <m:t>1,2</m:t>
-                    </m:r>
-                  </m:e>
-                  <m:sup>
-                    <m:r>
-                      <m:rPr>
-                        <m:sty m:val="p"/>
-                      </m:rPr>
-                      <w:rPr>
-                        <w:rFonts w:ascii="Cambria Math" w:hAnsi="Cambria Math"/>
-                      </w:rPr>
-                      <m:t>8</m:t>
-                    </m:r>
-                  </m:sup>
-                </m:sSup>
-                <m:r>
-                  <m:rPr>
-                    <m:sty m:val="p"/>
-                  </m:rPr>
-                  <w:rPr>
-                    <w:rFonts w:ascii="Cambria Math" w:hAnsi="Cambria Math"/>
-                  </w:rPr>
-                  <m:t>+1}</m:t>
-                </m:r>
-              </m:oMath>
-            </m:oMathPara>
-          </w:p>
-        </w:tc>
-      </w:tr>
       <w:tr>
         <w:tc>
           <w:tcPr>
@@ -1715,6 +1970,7 @@
               <w:jc w:val="center"/>
             </w:pPr>
             <w:r>
+              <w:lastRenderedPageBreak/>
               <w:t>64</w:t>
             </w:r>
           </w:p>
@@ -1793,307 +2049,6 @@
     <w:p/>
     <w:p>
       <w:pPr>
-        <w:pStyle w:val="Heading2"/>
-      </w:pPr>
-      <w:r>
-        <w:lastRenderedPageBreak/>
-        <w:t xml:space="preserve">Figure 1: Strong </w:t>
-      </w:r>
-      <w:r>
-        <w:t>Scaling</w:t>
-      </w:r>
-      <w:r>
-        <w:t xml:space="preserve"> Curve</w:t>
-      </w:r>
-      <w:r>
-        <w:t xml:space="preserve"> with</w:t>
-      </w:r>
-      <w:r>
-        <w:t xml:space="preserve"> </w:t>
-      </w:r>
-      <m:oMath>
-        <m:r>
-          <w:rPr>
-            <w:rFonts w:ascii="Cambria Math" w:hAnsi="Cambria Math"/>
-          </w:rPr>
-          <m:t>N</m:t>
-        </m:r>
-        <m:r>
-          <m:rPr>
-            <m:sty m:val="p"/>
-          </m:rPr>
-          <w:rPr>
-            <w:rFonts w:ascii="Cambria Math" w:hAnsi="Cambria Math"/>
-          </w:rPr>
-          <m:t>=</m:t>
-        </m:r>
-        <m:sSup>
-          <m:sSupPr>
-            <m:ctrlPr>
-              <w:rPr>
-                <w:rFonts w:ascii="Cambria Math" w:hAnsi="Cambria Math"/>
-              </w:rPr>
-            </m:ctrlPr>
-          </m:sSupPr>
-          <m:e>
-            <m:r>
-              <m:rPr>
-                <m:sty m:val="p"/>
-              </m:rPr>
-              <w:rPr>
-                <w:rFonts w:ascii="Cambria Math" w:hAnsi="Cambria Math"/>
-              </w:rPr>
-              <m:t>2</m:t>
-            </m:r>
-          </m:e>
-          <m:sup>
-            <m:r>
-              <m:rPr>
-                <m:sty m:val="p"/>
-              </m:rPr>
-              <w:rPr>
-                <w:rFonts w:ascii="Cambria Math" w:hAnsi="Cambria Math"/>
-              </w:rPr>
-              <m:t>10</m:t>
-            </m:r>
-          </m:sup>
-        </m:sSup>
-        <m:r>
-          <m:rPr>
-            <m:sty m:val="p"/>
-          </m:rPr>
-          <w:rPr>
-            <w:rFonts w:ascii="Cambria Math" w:hAnsi="Cambria Math"/>
-          </w:rPr>
-          <m:t xml:space="preserve"> ,</m:t>
-        </m:r>
-        <m:r>
-          <w:rPr>
-            <w:rFonts w:ascii="Cambria Math" w:hAnsi="Cambria Math"/>
-          </w:rPr>
-          <m:t>Cores</m:t>
-        </m:r>
-        <m:r>
-          <m:rPr>
-            <m:sty m:val="p"/>
-          </m:rPr>
-          <w:rPr>
-            <w:rFonts w:ascii="Cambria Math" w:hAnsi="Cambria Math"/>
-          </w:rPr>
-          <m:t>∈{1,</m:t>
-        </m:r>
-        <m:sSup>
-          <m:sSupPr>
-            <m:ctrlPr>
-              <w:rPr>
-                <w:rFonts w:ascii="Cambria Math" w:hAnsi="Cambria Math"/>
-                <w:sz w:val="28"/>
-                <w:szCs w:val="28"/>
-              </w:rPr>
-            </m:ctrlPr>
-          </m:sSupPr>
-          <m:e>
-            <m:r>
-              <m:rPr>
-                <m:sty m:val="p"/>
-              </m:rPr>
-              <w:rPr>
-                <w:rFonts w:ascii="Cambria Math" w:hAnsi="Cambria Math"/>
-              </w:rPr>
-              <m:t>2</m:t>
-            </m:r>
-          </m:e>
-          <m:sup>
-            <m:r>
-              <m:rPr>
-                <m:sty m:val="p"/>
-              </m:rPr>
-              <w:rPr>
-                <w:rFonts w:ascii="Cambria Math" w:hAnsi="Cambria Math"/>
-              </w:rPr>
-              <m:t>4</m:t>
-            </m:r>
-          </m:sup>
-        </m:sSup>
-        <m:r>
-          <m:rPr>
-            <m:sty m:val="p"/>
-          </m:rPr>
-          <w:rPr>
-            <w:rFonts w:ascii="Cambria Math" w:hAnsi="Cambria Math"/>
-          </w:rPr>
-          <m:t>+1,</m:t>
-        </m:r>
-        <m:sSup>
-          <m:sSupPr>
-            <m:ctrlPr>
-              <w:rPr>
-                <w:rFonts w:ascii="Cambria Math" w:hAnsi="Cambria Math"/>
-                <w:sz w:val="28"/>
-                <w:szCs w:val="28"/>
-              </w:rPr>
-            </m:ctrlPr>
-          </m:sSupPr>
-          <m:e>
-            <m:r>
-              <m:rPr>
-                <m:sty m:val="p"/>
-              </m:rPr>
-              <w:rPr>
-                <w:rFonts w:ascii="Cambria Math" w:hAnsi="Cambria Math"/>
-              </w:rPr>
-              <m:t>2</m:t>
-            </m:r>
-          </m:e>
-          <m:sup>
-            <m:r>
-              <m:rPr>
-                <m:sty m:val="p"/>
-              </m:rPr>
-              <w:rPr>
-                <w:rFonts w:ascii="Cambria Math" w:hAnsi="Cambria Math"/>
-              </w:rPr>
-              <m:t>5</m:t>
-            </m:r>
-          </m:sup>
-        </m:sSup>
-        <m:r>
-          <m:rPr>
-            <m:sty m:val="p"/>
-          </m:rPr>
-          <w:rPr>
-            <w:rFonts w:ascii="Cambria Math" w:hAnsi="Cambria Math"/>
-          </w:rPr>
-          <m:t>+1,</m:t>
-        </m:r>
-        <m:sSup>
-          <m:sSupPr>
-            <m:ctrlPr>
-              <w:rPr>
-                <w:rFonts w:ascii="Cambria Math" w:hAnsi="Cambria Math"/>
-                <w:sz w:val="28"/>
-                <w:szCs w:val="28"/>
-              </w:rPr>
-            </m:ctrlPr>
-          </m:sSupPr>
-          <m:e>
-            <m:r>
-              <m:rPr>
-                <m:sty m:val="p"/>
-              </m:rPr>
-              <w:rPr>
-                <w:rFonts w:ascii="Cambria Math" w:hAnsi="Cambria Math"/>
-              </w:rPr>
-              <m:t>2</m:t>
-            </m:r>
-          </m:e>
-          <m:sup>
-            <m:r>
-              <m:rPr>
-                <m:sty m:val="p"/>
-              </m:rPr>
-              <w:rPr>
-                <w:rFonts w:ascii="Cambria Math" w:hAnsi="Cambria Math"/>
-              </w:rPr>
-              <m:t>6</m:t>
-            </m:r>
-          </m:sup>
-        </m:sSup>
-        <m:r>
-          <m:rPr>
-            <m:sty m:val="p"/>
-          </m:rPr>
-          <w:rPr>
-            <w:rFonts w:ascii="Cambria Math" w:hAnsi="Cambria Math"/>
-          </w:rPr>
-          <m:t>+1,</m:t>
-        </m:r>
-        <m:sSup>
-          <m:sSupPr>
-            <m:ctrlPr>
-              <w:rPr>
-                <w:rFonts w:ascii="Cambria Math" w:hAnsi="Cambria Math"/>
-                <w:sz w:val="28"/>
-                <w:szCs w:val="28"/>
-              </w:rPr>
-            </m:ctrlPr>
-          </m:sSupPr>
-          <m:e>
-            <m:r>
-              <m:rPr>
-                <m:sty m:val="p"/>
-              </m:rPr>
-              <w:rPr>
-                <w:rFonts w:ascii="Cambria Math" w:hAnsi="Cambria Math"/>
-              </w:rPr>
-              <m:t>2</m:t>
-            </m:r>
-          </m:e>
-          <m:sup>
-            <m:r>
-              <m:rPr>
-                <m:sty m:val="p"/>
-              </m:rPr>
-              <w:rPr>
-                <w:rFonts w:ascii="Cambria Math" w:hAnsi="Cambria Math"/>
-              </w:rPr>
-              <m:t>7</m:t>
-            </m:r>
-          </m:sup>
-        </m:sSup>
-        <m:r>
-          <m:rPr>
-            <m:sty m:val="p"/>
-          </m:rPr>
-          <w:rPr>
-            <w:rFonts w:ascii="Cambria Math" w:hAnsi="Cambria Math"/>
-          </w:rPr>
-          <m:t>+</m:t>
-        </m:r>
-        <m:sSup>
-          <m:sSupPr>
-            <m:ctrlPr>
-              <w:rPr>
-                <w:rFonts w:ascii="Cambria Math" w:hAnsi="Cambria Math"/>
-              </w:rPr>
-            </m:ctrlPr>
-          </m:sSupPr>
-          <m:e>
-            <m:r>
-              <m:rPr>
-                <m:sty m:val="p"/>
-              </m:rPr>
-              <w:rPr>
-                <w:rFonts w:ascii="Cambria Math" w:hAnsi="Cambria Math"/>
-              </w:rPr>
-              <m:t>1,2</m:t>
-            </m:r>
-          </m:e>
-          <m:sup>
-            <m:r>
-              <m:rPr>
-                <m:sty m:val="p"/>
-              </m:rPr>
-              <w:rPr>
-                <w:rFonts w:ascii="Cambria Math" w:hAnsi="Cambria Math"/>
-              </w:rPr>
-              <m:t>8</m:t>
-            </m:r>
-          </m:sup>
-        </m:sSup>
-        <m:r>
-          <m:rPr>
-            <m:sty m:val="p"/>
-          </m:rPr>
-          <w:rPr>
-            <w:rFonts w:ascii="Cambria Math" w:hAnsi="Cambria Math"/>
-          </w:rPr>
-          <m:t>+1}</m:t>
-        </m:r>
-      </m:oMath>
-    </w:p>
-    <w:p>
-      <w:pPr>
         <w:jc w:val="center"/>
       </w:pPr>
       <w:r>
@@ -2101,7 +2056,7 @@
           <w:noProof/>
         </w:rPr>
         <w:drawing>
-          <wp:inline distT="0" distB="0" distL="0" distR="0" wp14:anchorId="56F32D3F" wp14:editId="1AAB0292">
+          <wp:inline distT="0" distB="0" distL="0" distR="0" wp14:anchorId="56F32D3F" wp14:editId="74CDE2FA">
             <wp:extent cx="3916800" cy="2511188"/>
             <wp:effectExtent l="0" t="0" r="7620" b="3810"/>
             <wp:docPr id="143247927" name="Picture 1" descr="Output image"/>
@@ -2133,7 +2088,7 @@
                   <pic:spPr bwMode="auto">
                     <a:xfrm>
                       <a:off x="0" y="0"/>
-                      <a:ext cx="3928804" cy="2518884"/>
+                      <a:ext cx="3916800" cy="2511188"/>
                     </a:xfrm>
                     <a:prstGeom prst="rect">
                       <a:avLst/>
@@ -2155,7 +2110,13 @@
         <w:pStyle w:val="Heading2"/>
       </w:pPr>
       <w:r>
-        <w:t xml:space="preserve">Table 2: Strong Scaling Curve with </w:t>
+        <w:t xml:space="preserve">Table </w:t>
+      </w:r>
+      <w:r>
+        <w:t xml:space="preserve">and Figure </w:t>
+      </w:r>
+      <w:r>
+        <w:t xml:space="preserve">2: Strong Scaling Curve with </w:t>
       </w:r>
       <m:oMath>
         <m:r>
@@ -2448,305 +2409,6 @@
         <w:gridCol w:w="4675"/>
         <w:gridCol w:w="4675"/>
       </w:tblGrid>
-      <w:tr>
-        <w:tc>
-          <w:tcPr>
-            <w:tcW w:w="9350" w:type="dxa"/>
-            <w:gridSpan w:val="2"/>
-          </w:tcPr>
-          <w:p>
-            <w:pPr>
-              <w:jc w:val="center"/>
-            </w:pPr>
-            <m:oMathPara>
-              <m:oMath>
-                <m:r>
-                  <w:rPr>
-                    <w:rFonts w:ascii="Cambria Math" w:hAnsi="Cambria Math"/>
-                  </w:rPr>
-                  <m:t>N</m:t>
-                </m:r>
-                <m:r>
-                  <m:rPr>
-                    <m:sty m:val="p"/>
-                  </m:rPr>
-                  <w:rPr>
-                    <w:rFonts w:ascii="Cambria Math" w:hAnsi="Cambria Math"/>
-                  </w:rPr>
-                  <m:t>=</m:t>
-                </m:r>
-                <m:sSup>
-                  <m:sSupPr>
-                    <m:ctrlPr>
-                      <w:rPr>
-                        <w:rFonts w:ascii="Cambria Math" w:hAnsi="Cambria Math"/>
-                      </w:rPr>
-                    </m:ctrlPr>
-                  </m:sSupPr>
-                  <m:e>
-                    <m:r>
-                      <m:rPr>
-                        <m:sty m:val="p"/>
-                      </m:rPr>
-                      <w:rPr>
-                        <w:rFonts w:ascii="Cambria Math" w:hAnsi="Cambria Math"/>
-                      </w:rPr>
-                      <m:t>2</m:t>
-                    </m:r>
-                  </m:e>
-                  <m:sup>
-                    <m:r>
-                      <m:rPr>
-                        <m:sty m:val="p"/>
-                      </m:rPr>
-                      <w:rPr>
-                        <w:rFonts w:ascii="Cambria Math" w:hAnsi="Cambria Math"/>
-                      </w:rPr>
-                      <m:t>11</m:t>
-                    </m:r>
-                  </m:sup>
-                </m:sSup>
-                <m:r>
-                  <m:rPr>
-                    <m:sty m:val="p"/>
-                  </m:rPr>
-                  <w:rPr>
-                    <w:rFonts w:ascii="Cambria Math" w:hAnsi="Cambria Math"/>
-                  </w:rPr>
-                  <m:t>,</m:t>
-                </m:r>
-                <m:r>
-                  <w:rPr>
-                    <w:rFonts w:ascii="Cambria Math" w:hAnsi="Cambria Math"/>
-                  </w:rPr>
-                  <m:t>Cores</m:t>
-                </m:r>
-                <m:r>
-                  <m:rPr>
-                    <m:sty m:val="p"/>
-                  </m:rPr>
-                  <w:rPr>
-                    <w:rFonts w:ascii="Cambria Math" w:hAnsi="Cambria Math"/>
-                  </w:rPr>
-                  <m:t>∈{1,</m:t>
-                </m:r>
-                <m:sSup>
-                  <m:sSupPr>
-                    <m:ctrlPr>
-                      <w:rPr>
-                        <w:rFonts w:ascii="Cambria Math" w:eastAsiaTheme="majorEastAsia" w:hAnsi="Cambria Math" w:cstheme="majorBidi"/>
-                        <w:color w:val="0F4761" w:themeColor="accent1" w:themeShade="BF"/>
-                        <w:sz w:val="28"/>
-                        <w:szCs w:val="28"/>
-                      </w:rPr>
-                    </m:ctrlPr>
-                  </m:sSupPr>
-                  <m:e>
-                    <m:r>
-                      <m:rPr>
-                        <m:sty m:val="p"/>
-                      </m:rPr>
-                      <w:rPr>
-                        <w:rFonts w:ascii="Cambria Math" w:hAnsi="Cambria Math"/>
-                      </w:rPr>
-                      <m:t>2</m:t>
-                    </m:r>
-                  </m:e>
-                  <m:sup>
-                    <m:r>
-                      <m:rPr>
-                        <m:sty m:val="p"/>
-                      </m:rPr>
-                      <w:rPr>
-                        <w:rFonts w:ascii="Cambria Math" w:hAnsi="Cambria Math"/>
-                      </w:rPr>
-                      <m:t>4</m:t>
-                    </m:r>
-                  </m:sup>
-                </m:sSup>
-                <m:r>
-                  <m:rPr>
-                    <m:sty m:val="p"/>
-                  </m:rPr>
-                  <w:rPr>
-                    <w:rFonts w:ascii="Cambria Math" w:hAnsi="Cambria Math"/>
-                  </w:rPr>
-                  <m:t>+1,</m:t>
-                </m:r>
-                <m:sSup>
-                  <m:sSupPr>
-                    <m:ctrlPr>
-                      <w:rPr>
-                        <w:rFonts w:ascii="Cambria Math" w:eastAsiaTheme="majorEastAsia" w:hAnsi="Cambria Math" w:cstheme="majorBidi"/>
-                        <w:color w:val="0F4761" w:themeColor="accent1" w:themeShade="BF"/>
-                        <w:sz w:val="28"/>
-                        <w:szCs w:val="28"/>
-                      </w:rPr>
-                    </m:ctrlPr>
-                  </m:sSupPr>
-                  <m:e>
-                    <m:r>
-                      <m:rPr>
-                        <m:sty m:val="p"/>
-                      </m:rPr>
-                      <w:rPr>
-                        <w:rFonts w:ascii="Cambria Math" w:hAnsi="Cambria Math"/>
-                      </w:rPr>
-                      <m:t>2</m:t>
-                    </m:r>
-                  </m:e>
-                  <m:sup>
-                    <m:r>
-                      <m:rPr>
-                        <m:sty m:val="p"/>
-                      </m:rPr>
-                      <w:rPr>
-                        <w:rFonts w:ascii="Cambria Math" w:hAnsi="Cambria Math"/>
-                      </w:rPr>
-                      <m:t>5</m:t>
-                    </m:r>
-                  </m:sup>
-                </m:sSup>
-                <m:r>
-                  <m:rPr>
-                    <m:sty m:val="p"/>
-                  </m:rPr>
-                  <w:rPr>
-                    <w:rFonts w:ascii="Cambria Math" w:hAnsi="Cambria Math"/>
-                  </w:rPr>
-                  <m:t>+1,</m:t>
-                </m:r>
-                <m:sSup>
-                  <m:sSupPr>
-                    <m:ctrlPr>
-                      <w:rPr>
-                        <w:rFonts w:ascii="Cambria Math" w:eastAsiaTheme="majorEastAsia" w:hAnsi="Cambria Math" w:cstheme="majorBidi"/>
-                        <w:color w:val="0F4761" w:themeColor="accent1" w:themeShade="BF"/>
-                        <w:sz w:val="28"/>
-                        <w:szCs w:val="28"/>
-                      </w:rPr>
-                    </m:ctrlPr>
-                  </m:sSupPr>
-                  <m:e>
-                    <m:r>
-                      <m:rPr>
-                        <m:sty m:val="p"/>
-                      </m:rPr>
-                      <w:rPr>
-                        <w:rFonts w:ascii="Cambria Math" w:hAnsi="Cambria Math"/>
-                      </w:rPr>
-                      <m:t>2</m:t>
-                    </m:r>
-                  </m:e>
-                  <m:sup>
-                    <m:r>
-                      <m:rPr>
-                        <m:sty m:val="p"/>
-                      </m:rPr>
-                      <w:rPr>
-                        <w:rFonts w:ascii="Cambria Math" w:hAnsi="Cambria Math"/>
-                      </w:rPr>
-                      <m:t>6</m:t>
-                    </m:r>
-                  </m:sup>
-                </m:sSup>
-                <m:r>
-                  <m:rPr>
-                    <m:sty m:val="p"/>
-                  </m:rPr>
-                  <w:rPr>
-                    <w:rFonts w:ascii="Cambria Math" w:hAnsi="Cambria Math"/>
-                  </w:rPr>
-                  <m:t>+1,</m:t>
-                </m:r>
-                <m:sSup>
-                  <m:sSupPr>
-                    <m:ctrlPr>
-                      <w:rPr>
-                        <w:rFonts w:ascii="Cambria Math" w:eastAsiaTheme="majorEastAsia" w:hAnsi="Cambria Math" w:cstheme="majorBidi"/>
-                        <w:color w:val="0F4761" w:themeColor="accent1" w:themeShade="BF"/>
-                        <w:sz w:val="28"/>
-                        <w:szCs w:val="28"/>
-                      </w:rPr>
-                    </m:ctrlPr>
-                  </m:sSupPr>
-                  <m:e>
-                    <m:r>
-                      <m:rPr>
-                        <m:sty m:val="p"/>
-                      </m:rPr>
-                      <w:rPr>
-                        <w:rFonts w:ascii="Cambria Math" w:hAnsi="Cambria Math"/>
-                      </w:rPr>
-                      <m:t>2</m:t>
-                    </m:r>
-                  </m:e>
-                  <m:sup>
-                    <m:r>
-                      <m:rPr>
-                        <m:sty m:val="p"/>
-                      </m:rPr>
-                      <w:rPr>
-                        <w:rFonts w:ascii="Cambria Math" w:hAnsi="Cambria Math"/>
-                      </w:rPr>
-                      <m:t>7</m:t>
-                    </m:r>
-                  </m:sup>
-                </m:sSup>
-                <m:r>
-                  <m:rPr>
-                    <m:sty m:val="p"/>
-                  </m:rPr>
-                  <w:rPr>
-                    <w:rFonts w:ascii="Cambria Math" w:hAnsi="Cambria Math"/>
-                  </w:rPr>
-                  <m:t>+</m:t>
-                </m:r>
-                <m:sSup>
-                  <m:sSupPr>
-                    <m:ctrlPr>
-                      <w:rPr>
-                        <w:rFonts w:ascii="Cambria Math" w:hAnsi="Cambria Math"/>
-                      </w:rPr>
-                    </m:ctrlPr>
-                  </m:sSupPr>
-                  <m:e>
-                    <m:r>
-                      <m:rPr>
-                        <m:sty m:val="p"/>
-                      </m:rPr>
-                      <w:rPr>
-                        <w:rFonts w:ascii="Cambria Math" w:hAnsi="Cambria Math"/>
-                      </w:rPr>
-                      <m:t>1,2</m:t>
-                    </m:r>
-                  </m:e>
-                  <m:sup>
-                    <m:r>
-                      <m:rPr>
-                        <m:sty m:val="p"/>
-                      </m:rPr>
-                      <w:rPr>
-                        <w:rFonts w:ascii="Cambria Math" w:hAnsi="Cambria Math"/>
-                      </w:rPr>
-                      <m:t>8</m:t>
-                    </m:r>
-                  </m:sup>
-                </m:sSup>
-                <m:r>
-                  <m:rPr>
-                    <m:sty m:val="p"/>
-                  </m:rPr>
-                  <w:rPr>
-                    <w:rFonts w:ascii="Cambria Math" w:hAnsi="Cambria Math"/>
-                  </w:rPr>
-                  <m:t>+1}</m:t>
-                </m:r>
-              </m:oMath>
-            </m:oMathPara>
-          </w:p>
-        </w:tc>
-      </w:tr>
       <w:tr>
         <w:tc>
           <w:tcPr>
@@ -2944,297 +2606,9 @@
         </w:tc>
       </w:tr>
     </w:tbl>
-    <w:p/>
     <w:p>
       <w:pPr>
-        <w:pStyle w:val="Heading2"/>
-      </w:pPr>
-      <w:r>
-        <w:t xml:space="preserve">Figure 2: Strong Scaling Curve with </w:t>
-      </w:r>
-      <m:oMath>
-        <m:r>
-          <w:rPr>
-            <w:rFonts w:ascii="Cambria Math" w:hAnsi="Cambria Math"/>
-          </w:rPr>
-          <m:t>N</m:t>
-        </m:r>
-        <m:r>
-          <m:rPr>
-            <m:sty m:val="p"/>
-          </m:rPr>
-          <w:rPr>
-            <w:rFonts w:ascii="Cambria Math" w:hAnsi="Cambria Math"/>
-          </w:rPr>
-          <m:t>=</m:t>
-        </m:r>
-        <m:sSup>
-          <m:sSupPr>
-            <m:ctrlPr>
-              <w:rPr>
-                <w:rFonts w:ascii="Cambria Math" w:hAnsi="Cambria Math"/>
-              </w:rPr>
-            </m:ctrlPr>
-          </m:sSupPr>
-          <m:e>
-            <m:r>
-              <m:rPr>
-                <m:sty m:val="p"/>
-              </m:rPr>
-              <w:rPr>
-                <w:rFonts w:ascii="Cambria Math" w:hAnsi="Cambria Math"/>
-              </w:rPr>
-              <m:t>2</m:t>
-            </m:r>
-          </m:e>
-          <m:sup>
-            <m:r>
-              <m:rPr>
-                <m:sty m:val="p"/>
-              </m:rPr>
-              <w:rPr>
-                <w:rFonts w:ascii="Cambria Math" w:hAnsi="Cambria Math"/>
-              </w:rPr>
-              <m:t>11</m:t>
-            </m:r>
-          </m:sup>
-        </m:sSup>
-        <m:r>
-          <m:rPr>
-            <m:sty m:val="p"/>
-          </m:rPr>
-          <w:rPr>
-            <w:rFonts w:ascii="Cambria Math" w:hAnsi="Cambria Math"/>
-          </w:rPr>
-          <m:t>,</m:t>
-        </m:r>
-        <m:r>
-          <w:rPr>
-            <w:rFonts w:ascii="Cambria Math" w:hAnsi="Cambria Math"/>
-          </w:rPr>
-          <m:t>Cores</m:t>
-        </m:r>
-        <m:r>
-          <m:rPr>
-            <m:sty m:val="p"/>
-          </m:rPr>
-          <w:rPr>
-            <w:rFonts w:ascii="Cambria Math" w:hAnsi="Cambria Math"/>
-          </w:rPr>
-          <m:t>∈{1,</m:t>
-        </m:r>
-        <m:sSup>
-          <m:sSupPr>
-            <m:ctrlPr>
-              <w:rPr>
-                <w:rFonts w:ascii="Cambria Math" w:hAnsi="Cambria Math"/>
-                <w:sz w:val="28"/>
-                <w:szCs w:val="28"/>
-              </w:rPr>
-            </m:ctrlPr>
-          </m:sSupPr>
-          <m:e>
-            <m:r>
-              <m:rPr>
-                <m:sty m:val="p"/>
-              </m:rPr>
-              <w:rPr>
-                <w:rFonts w:ascii="Cambria Math" w:hAnsi="Cambria Math"/>
-              </w:rPr>
-              <m:t>2</m:t>
-            </m:r>
-          </m:e>
-          <m:sup>
-            <m:r>
-              <m:rPr>
-                <m:sty m:val="p"/>
-              </m:rPr>
-              <w:rPr>
-                <w:rFonts w:ascii="Cambria Math" w:hAnsi="Cambria Math"/>
-              </w:rPr>
-              <m:t>4</m:t>
-            </m:r>
-          </m:sup>
-        </m:sSup>
-        <m:r>
-          <m:rPr>
-            <m:sty m:val="p"/>
-          </m:rPr>
-          <w:rPr>
-            <w:rFonts w:ascii="Cambria Math" w:hAnsi="Cambria Math"/>
-          </w:rPr>
-          <m:t>+1,</m:t>
-        </m:r>
-        <m:sSup>
-          <m:sSupPr>
-            <m:ctrlPr>
-              <w:rPr>
-                <w:rFonts w:ascii="Cambria Math" w:hAnsi="Cambria Math"/>
-                <w:sz w:val="28"/>
-                <w:szCs w:val="28"/>
-              </w:rPr>
-            </m:ctrlPr>
-          </m:sSupPr>
-          <m:e>
-            <m:r>
-              <m:rPr>
-                <m:sty m:val="p"/>
-              </m:rPr>
-              <w:rPr>
-                <w:rFonts w:ascii="Cambria Math" w:hAnsi="Cambria Math"/>
-              </w:rPr>
-              <m:t>2</m:t>
-            </m:r>
-          </m:e>
-          <m:sup>
-            <m:r>
-              <m:rPr>
-                <m:sty m:val="p"/>
-              </m:rPr>
-              <w:rPr>
-                <w:rFonts w:ascii="Cambria Math" w:hAnsi="Cambria Math"/>
-              </w:rPr>
-              <m:t>5</m:t>
-            </m:r>
-          </m:sup>
-        </m:sSup>
-        <m:r>
-          <m:rPr>
-            <m:sty m:val="p"/>
-          </m:rPr>
-          <w:rPr>
-            <w:rFonts w:ascii="Cambria Math" w:hAnsi="Cambria Math"/>
-          </w:rPr>
-          <m:t>+1,</m:t>
-        </m:r>
-        <m:sSup>
-          <m:sSupPr>
-            <m:ctrlPr>
-              <w:rPr>
-                <w:rFonts w:ascii="Cambria Math" w:hAnsi="Cambria Math"/>
-                <w:sz w:val="28"/>
-                <w:szCs w:val="28"/>
-              </w:rPr>
-            </m:ctrlPr>
-          </m:sSupPr>
-          <m:e>
-            <m:r>
-              <m:rPr>
-                <m:sty m:val="p"/>
-              </m:rPr>
-              <w:rPr>
-                <w:rFonts w:ascii="Cambria Math" w:hAnsi="Cambria Math"/>
-              </w:rPr>
-              <m:t>2</m:t>
-            </m:r>
-          </m:e>
-          <m:sup>
-            <m:r>
-              <m:rPr>
-                <m:sty m:val="p"/>
-              </m:rPr>
-              <w:rPr>
-                <w:rFonts w:ascii="Cambria Math" w:hAnsi="Cambria Math"/>
-              </w:rPr>
-              <m:t>6</m:t>
-            </m:r>
-          </m:sup>
-        </m:sSup>
-        <m:r>
-          <m:rPr>
-            <m:sty m:val="p"/>
-          </m:rPr>
-          <w:rPr>
-            <w:rFonts w:ascii="Cambria Math" w:hAnsi="Cambria Math"/>
-          </w:rPr>
-          <m:t>+1,</m:t>
-        </m:r>
-        <m:sSup>
-          <m:sSupPr>
-            <m:ctrlPr>
-              <w:rPr>
-                <w:rFonts w:ascii="Cambria Math" w:hAnsi="Cambria Math"/>
-                <w:sz w:val="28"/>
-                <w:szCs w:val="28"/>
-              </w:rPr>
-            </m:ctrlPr>
-          </m:sSupPr>
-          <m:e>
-            <m:r>
-              <m:rPr>
-                <m:sty m:val="p"/>
-              </m:rPr>
-              <w:rPr>
-                <w:rFonts w:ascii="Cambria Math" w:hAnsi="Cambria Math"/>
-              </w:rPr>
-              <m:t>2</m:t>
-            </m:r>
-          </m:e>
-          <m:sup>
-            <m:r>
-              <m:rPr>
-                <m:sty m:val="p"/>
-              </m:rPr>
-              <w:rPr>
-                <w:rFonts w:ascii="Cambria Math" w:hAnsi="Cambria Math"/>
-              </w:rPr>
-              <m:t>7</m:t>
-            </m:r>
-          </m:sup>
-        </m:sSup>
-        <m:r>
-          <m:rPr>
-            <m:sty m:val="p"/>
-          </m:rPr>
-          <w:rPr>
-            <w:rFonts w:ascii="Cambria Math" w:hAnsi="Cambria Math"/>
-          </w:rPr>
-          <m:t>+</m:t>
-        </m:r>
-        <m:sSup>
-          <m:sSupPr>
-            <m:ctrlPr>
-              <w:rPr>
-                <w:rFonts w:ascii="Cambria Math" w:hAnsi="Cambria Math"/>
-              </w:rPr>
-            </m:ctrlPr>
-          </m:sSupPr>
-          <m:e>
-            <m:r>
-              <m:rPr>
-                <m:sty m:val="p"/>
-              </m:rPr>
-              <w:rPr>
-                <w:rFonts w:ascii="Cambria Math" w:hAnsi="Cambria Math"/>
-              </w:rPr>
-              <m:t>1,2</m:t>
-            </m:r>
-          </m:e>
-          <m:sup>
-            <m:r>
-              <m:rPr>
-                <m:sty m:val="p"/>
-              </m:rPr>
-              <w:rPr>
-                <w:rFonts w:ascii="Cambria Math" w:hAnsi="Cambria Math"/>
-              </w:rPr>
-              <m:t>8</m:t>
-            </m:r>
-          </m:sup>
-        </m:sSup>
-        <m:r>
-          <m:rPr>
-            <m:sty m:val="p"/>
-          </m:rPr>
-          <w:rPr>
-            <w:rFonts w:ascii="Cambria Math" w:hAnsi="Cambria Math"/>
-          </w:rPr>
-          <m:t>+1}</m:t>
-        </m:r>
-      </m:oMath>
-    </w:p>
-    <w:p>
-      <w:pPr>
+        <w:spacing w:before="240"/>
         <w:jc w:val="center"/>
       </w:pPr>
       <w:r>
@@ -3297,7 +2671,16 @@
       </w:pPr>
       <w:r>
         <w:lastRenderedPageBreak/>
-        <w:t xml:space="preserve">Table 3: Weak Scaling Curve with </w:t>
+        <w:t xml:space="preserve">Table </w:t>
+      </w:r>
+      <w:r>
+        <w:t xml:space="preserve">and Figure </w:t>
+      </w:r>
+      <w:r>
+        <w:t>3</w:t>
+      </w:r>
+      <w:r>
+        <w:t xml:space="preserve">: Weak Scaling Curve with </w:t>
       </w:r>
       <m:oMath>
         <m:d>
@@ -3371,13 +2754,10 @@
               </m:e>
               <m:sup>
                 <m:r>
-                  <m:rPr>
-                    <m:sty m:val="p"/>
-                  </m:rPr>
                   <w:rPr>
                     <w:rFonts w:ascii="Cambria Math" w:hAnsi="Cambria Math"/>
                   </w:rPr>
-                  <m:t>11</m:t>
+                  <m:t>7</m:t>
                 </m:r>
               </m:sup>
             </m:sSup>
@@ -3411,13 +2791,10 @@
               </m:e>
               <m:sup>
                 <m:r>
-                  <m:rPr>
-                    <m:sty m:val="p"/>
-                  </m:rPr>
                   <w:rPr>
                     <w:rFonts w:ascii="Cambria Math" w:hAnsi="Cambria Math"/>
                   </w:rPr>
-                  <m:t>8</m:t>
+                  <m:t>2</m:t>
                 </m:r>
               </m:sup>
             </m:sSup>
@@ -3439,7 +2816,7 @@
           <w:rPr>
             <w:rFonts w:ascii="Cambria Math" w:hAnsi="Cambria Math"/>
           </w:rPr>
-          <m:t xml:space="preserve">,  </m:t>
+          <m:t xml:space="preserve">, </m:t>
         </m:r>
         <m:d>
           <m:dPr>
@@ -3480,13 +2857,10 @@
                   </m:e>
                   <m:sup>
                     <m:r>
-                      <m:rPr>
-                        <m:sty m:val="p"/>
-                      </m:rPr>
                       <w:rPr>
                         <w:rFonts w:ascii="Cambria Math" w:hAnsi="Cambria Math"/>
                       </w:rPr>
-                      <m:t>10</m:t>
+                      <m:t>8</m:t>
                     </m:r>
                   </m:sup>
                 </m:sSup>
@@ -3508,7 +2882,7 @@
                   <w:rPr>
                     <w:rFonts w:ascii="Cambria Math" w:hAnsi="Cambria Math"/>
                   </w:rPr>
-                  <m:t>7</m:t>
+                  <m:t>4</m:t>
                 </m:r>
               </m:sup>
             </m:sSup>
@@ -3662,13 +3036,10 @@
                   </m:e>
                   <m:sup>
                     <m:r>
-                      <m:rPr>
-                        <m:sty m:val="p"/>
-                      </m:rPr>
                       <w:rPr>
                         <w:rFonts w:ascii="Cambria Math" w:hAnsi="Cambria Math"/>
                       </w:rPr>
-                      <m:t>8</m:t>
+                      <m:t>10</m:t>
                     </m:r>
                   </m:sup>
                 </m:sSup>
@@ -3690,98 +3061,7 @@
                   <w:rPr>
                     <w:rFonts w:ascii="Cambria Math" w:hAnsi="Cambria Math"/>
                   </w:rPr>
-                  <m:t>5</m:t>
-                </m:r>
-              </m:sup>
-            </m:sSup>
-            <m:r>
-              <m:rPr>
-                <m:sty m:val="p"/>
-              </m:rPr>
-              <w:rPr>
-                <w:rFonts w:ascii="Cambria Math" w:hAnsi="Cambria Math"/>
-              </w:rPr>
-              <m:t>+1</m:t>
-            </m:r>
-          </m:e>
-        </m:d>
-        <m:r>
-          <m:rPr>
-            <m:sty m:val="p"/>
-          </m:rPr>
-          <w:rPr>
-            <w:rFonts w:ascii="Cambria Math" w:hAnsi="Cambria Math"/>
-          </w:rPr>
-          <m:t xml:space="preserve">, </m:t>
-        </m:r>
-        <m:d>
-          <m:dPr>
-            <m:ctrlPr>
-              <w:rPr>
-                <w:rFonts w:ascii="Cambria Math" w:hAnsi="Cambria Math"/>
-              </w:rPr>
-            </m:ctrlPr>
-          </m:dPr>
-          <m:e>
-            <m:sSup>
-              <m:sSupPr>
-                <m:ctrlPr>
-                  <w:rPr>
-                    <w:rFonts w:ascii="Cambria Math" w:hAnsi="Cambria Math"/>
-                  </w:rPr>
-                </m:ctrlPr>
-              </m:sSupPr>
-              <m:e>
-                <m:sSup>
-                  <m:sSupPr>
-                    <m:ctrlPr>
-                      <w:rPr>
-                        <w:rFonts w:ascii="Cambria Math" w:hAnsi="Cambria Math"/>
-                      </w:rPr>
-                    </m:ctrlPr>
-                  </m:sSupPr>
-                  <m:e>
-                    <m:r>
-                      <m:rPr>
-                        <m:sty m:val="p"/>
-                      </m:rPr>
-                      <w:rPr>
-                        <w:rFonts w:ascii="Cambria Math" w:hAnsi="Cambria Math"/>
-                      </w:rPr>
-                      <m:t>2</m:t>
-                    </m:r>
-                  </m:e>
-                  <m:sup>
-                    <m:r>
-                      <m:rPr>
-                        <m:sty m:val="p"/>
-                      </m:rPr>
-                      <w:rPr>
-                        <w:rFonts w:ascii="Cambria Math" w:hAnsi="Cambria Math"/>
-                      </w:rPr>
-                      <m:t>7</m:t>
-                    </m:r>
-                  </m:sup>
-                </m:sSup>
-                <m:r>
-                  <m:rPr>
-                    <m:sty m:val="p"/>
-                  </m:rPr>
-                  <w:rPr>
-                    <w:rFonts w:ascii="Cambria Math" w:hAnsi="Cambria Math"/>
-                  </w:rPr>
-                  <m:t>,2</m:t>
-                </m:r>
-              </m:e>
-              <m:sup>
-                <m:r>
-                  <m:rPr>
-                    <m:sty m:val="p"/>
-                  </m:rPr>
-                  <w:rPr>
-                    <w:rFonts w:ascii="Cambria Math" w:hAnsi="Cambria Math"/>
-                  </w:rPr>
-                  <m:t>4</m:t>
+                  <m:t>8</m:t>
                 </m:r>
               </m:sup>
             </m:sSup>
@@ -3820,8 +3100,35 @@
       <w:tr>
         <w:tc>
           <w:tcPr>
-            <w:tcW w:w="9350" w:type="dxa"/>
-            <w:gridSpan w:val="2"/>
+            <w:tcW w:w="4675" w:type="dxa"/>
+          </w:tcPr>
+          <w:p>
+            <w:pPr>
+              <w:jc w:val="center"/>
+            </w:pPr>
+            <w:r>
+              <w:t>N, Core Count</w:t>
+            </w:r>
+          </w:p>
+        </w:tc>
+        <w:tc>
+          <w:tcPr>
+            <w:tcW w:w="4675" w:type="dxa"/>
+          </w:tcPr>
+          <w:p>
+            <w:pPr>
+              <w:jc w:val="center"/>
+            </w:pPr>
+            <w:r>
+              <w:t>Elapsed Time (s)</w:t>
+            </w:r>
+          </w:p>
+        </w:tc>
+      </w:tr>
+      <w:tr>
+        <w:tc>
+          <w:tcPr>
+            <w:tcW w:w="4675" w:type="dxa"/>
           </w:tcPr>
           <w:p>
             <w:pPr>
@@ -3829,38 +3136,6 @@
             </w:pPr>
             <m:oMathPara>
               <m:oMath>
-                <m:d>
-                  <m:dPr>
-                    <m:ctrlPr>
-                      <w:rPr>
-                        <w:rFonts w:ascii="Cambria Math" w:hAnsi="Cambria Math"/>
-                      </w:rPr>
-                    </m:ctrlPr>
-                  </m:dPr>
-                  <m:e>
-                    <m:r>
-                      <w:rPr>
-                        <w:rFonts w:ascii="Cambria Math" w:hAnsi="Cambria Math"/>
-                      </w:rPr>
-                      <m:t>N</m:t>
-                    </m:r>
-                    <m:r>
-                      <m:rPr>
-                        <m:sty m:val="p"/>
-                      </m:rPr>
-                      <w:rPr>
-                        <w:rFonts w:ascii="Cambria Math" w:hAnsi="Cambria Math"/>
-                      </w:rPr>
-                      <m:t>,</m:t>
-                    </m:r>
-                    <m:r>
-                      <w:rPr>
-                        <w:rFonts w:ascii="Cambria Math" w:hAnsi="Cambria Math"/>
-                      </w:rPr>
-                      <m:t>Cores</m:t>
-                    </m:r>
-                  </m:e>
-                </m:d>
                 <m:r>
                   <m:rPr>
                     <m:sty m:val="p"/>
@@ -3868,16 +3143,16 @@
                   <w:rPr>
                     <w:rFonts w:ascii="Cambria Math" w:hAnsi="Cambria Math"/>
                   </w:rPr>
-                  <m:t>∈{</m:t>
+                  <m:t>(</m:t>
                 </m:r>
-                <m:d>
-                  <m:dPr>
+                <m:sSup>
+                  <m:sSupPr>
                     <m:ctrlPr>
                       <w:rPr>
                         <w:rFonts w:ascii="Cambria Math" w:hAnsi="Cambria Math"/>
                       </w:rPr>
                     </m:ctrlPr>
-                  </m:dPr>
+                  </m:sSupPr>
                   <m:e>
                     <m:sSup>
                       <m:sSupPr>
@@ -3906,7 +3181,7 @@
                           <w:rPr>
                             <w:rFonts w:ascii="Cambria Math" w:hAnsi="Cambria Math"/>
                           </w:rPr>
-                          <m:t>11</m:t>
+                          <m:t>7</m:t>
                         </m:r>
                       </m:sup>
                     </m:sSup>
@@ -3917,50 +3192,18 @@
                       <w:rPr>
                         <w:rFonts w:ascii="Cambria Math" w:hAnsi="Cambria Math"/>
                       </w:rPr>
-                      <m:t>,</m:t>
+                      <m:t>,2</m:t>
                     </m:r>
-                    <m:sSup>
-                      <m:sSupPr>
-                        <m:ctrlPr>
-                          <w:rPr>
-                            <w:rFonts w:ascii="Cambria Math" w:hAnsi="Cambria Math"/>
-                          </w:rPr>
-                        </m:ctrlPr>
-                      </m:sSupPr>
-                      <m:e>
-                        <m:r>
-                          <m:rPr>
-                            <m:sty m:val="p"/>
-                          </m:rPr>
-                          <w:rPr>
-                            <w:rFonts w:ascii="Cambria Math" w:hAnsi="Cambria Math"/>
-                          </w:rPr>
-                          <m:t>2</m:t>
-                        </m:r>
-                      </m:e>
-                      <m:sup>
-                        <m:r>
-                          <m:rPr>
-                            <m:sty m:val="p"/>
-                          </m:rPr>
-                          <w:rPr>
-                            <w:rFonts w:ascii="Cambria Math" w:hAnsi="Cambria Math"/>
-                          </w:rPr>
-                          <m:t>8</m:t>
-                        </m:r>
-                      </m:sup>
-                    </m:sSup>
+                  </m:e>
+                  <m:sup>
                     <m:r>
-                      <m:rPr>
-                        <m:sty m:val="p"/>
-                      </m:rPr>
                       <w:rPr>
                         <w:rFonts w:ascii="Cambria Math" w:hAnsi="Cambria Math"/>
                       </w:rPr>
-                      <m:t>+1</m:t>
+                      <m:t>2</m:t>
                     </m:r>
-                  </m:e>
-                </m:d>
+                  </m:sup>
+                </m:sSup>
                 <m:r>
                   <m:rPr>
                     <m:sty m:val="p"/>
@@ -3968,8 +3211,37 @@
                   <w:rPr>
                     <w:rFonts w:ascii="Cambria Math" w:hAnsi="Cambria Math"/>
                   </w:rPr>
-                  <m:t xml:space="preserve">, </m:t>
+                  <m:t>+1)</m:t>
                 </m:r>
+              </m:oMath>
+            </m:oMathPara>
+          </w:p>
+        </w:tc>
+        <w:tc>
+          <w:tcPr>
+            <w:tcW w:w="4675" w:type="dxa"/>
+          </w:tcPr>
+          <w:p>
+            <w:pPr>
+              <w:jc w:val="center"/>
+            </w:pPr>
+            <w:r>
+              <w:t>0.000167</w:t>
+            </w:r>
+          </w:p>
+        </w:tc>
+      </w:tr>
+      <w:tr>
+        <w:tc>
+          <w:tcPr>
+            <w:tcW w:w="4675" w:type="dxa"/>
+          </w:tcPr>
+          <w:p>
+            <w:pPr>
+              <w:jc w:val="center"/>
+            </w:pPr>
+            <m:oMathPara>
+              <m:oMath>
                 <m:d>
                   <m:dPr>
                     <m:ctrlPr>
@@ -4015,7 +3287,7 @@
                               <w:rPr>
                                 <w:rFonts w:ascii="Cambria Math" w:hAnsi="Cambria Math"/>
                               </w:rPr>
-                              <m:t>10</m:t>
+                              <m:t>8</m:t>
                             </m:r>
                           </m:sup>
                         </m:sSup>
@@ -4031,13 +3303,10 @@
                       </m:e>
                       <m:sup>
                         <m:r>
-                          <m:rPr>
-                            <m:sty m:val="p"/>
-                          </m:rPr>
                           <w:rPr>
                             <w:rFonts w:ascii="Cambria Math" w:hAnsi="Cambria Math"/>
                           </w:rPr>
-                          <m:t>7</m:t>
+                          <m:t>4</m:t>
                         </m:r>
                       </m:sup>
                     </m:sSup>
@@ -4052,15 +3321,35 @@
                     </m:r>
                   </m:e>
                 </m:d>
-                <m:r>
-                  <m:rPr>
-                    <m:sty m:val="p"/>
-                  </m:rPr>
-                  <w:rPr>
-                    <w:rFonts w:ascii="Cambria Math" w:hAnsi="Cambria Math"/>
-                  </w:rPr>
-                  <m:t>,</m:t>
-                </m:r>
+              </m:oMath>
+            </m:oMathPara>
+          </w:p>
+        </w:tc>
+        <w:tc>
+          <w:tcPr>
+            <w:tcW w:w="4675" w:type="dxa"/>
+          </w:tcPr>
+          <w:p>
+            <w:pPr>
+              <w:jc w:val="center"/>
+            </w:pPr>
+            <w:r>
+              <w:t>0.000821</w:t>
+            </w:r>
+          </w:p>
+        </w:tc>
+      </w:tr>
+      <w:tr>
+        <w:tc>
+          <w:tcPr>
+            <w:tcW w:w="4675" w:type="dxa"/>
+          </w:tcPr>
+          <w:p>
+            <w:pPr>
+              <w:jc w:val="center"/>
+            </w:pPr>
+            <m:oMathPara>
+              <m:oMath>
                 <m:d>
                   <m:dPr>
                     <m:ctrlPr>
@@ -4143,15 +3432,35 @@
                     </m:r>
                   </m:e>
                 </m:d>
-                <m:r>
-                  <m:rPr>
-                    <m:sty m:val="p"/>
-                  </m:rPr>
-                  <w:rPr>
-                    <w:rFonts w:ascii="Cambria Math" w:hAnsi="Cambria Math"/>
-                  </w:rPr>
-                  <m:t xml:space="preserve">, </m:t>
-                </m:r>
+              </m:oMath>
+            </m:oMathPara>
+          </w:p>
+        </w:tc>
+        <w:tc>
+          <w:tcPr>
+            <w:tcW w:w="4675" w:type="dxa"/>
+          </w:tcPr>
+          <w:p>
+            <w:pPr>
+              <w:jc w:val="center"/>
+            </w:pPr>
+            <w:r>
+              <w:t>0.012789</w:t>
+            </w:r>
+          </w:p>
+        </w:tc>
+      </w:tr>
+      <w:tr>
+        <w:tc>
+          <w:tcPr>
+            <w:tcW w:w="4675" w:type="dxa"/>
+          </w:tcPr>
+          <w:p>
+            <w:pPr>
+              <w:jc w:val="center"/>
+            </w:pPr>
+            <m:oMathPara>
+              <m:oMath>
                 <m:d>
                   <m:dPr>
                     <m:ctrlPr>
@@ -4197,7 +3506,7 @@
                               <w:rPr>
                                 <w:rFonts w:ascii="Cambria Math" w:hAnsi="Cambria Math"/>
                               </w:rPr>
-                              <m:t>8</m:t>
+                              <m:t>10</m:t>
                             </m:r>
                           </m:sup>
                         </m:sSup>
@@ -4213,13 +3522,10 @@
                       </m:e>
                       <m:sup>
                         <m:r>
-                          <m:rPr>
-                            <m:sty m:val="p"/>
-                          </m:rPr>
                           <w:rPr>
                             <w:rFonts w:ascii="Cambria Math" w:hAnsi="Cambria Math"/>
                           </w:rPr>
-                          <m:t>5</m:t>
+                          <m:t>8</m:t>
                         </m:r>
                       </m:sup>
                     </m:sSup>
@@ -4234,6 +3540,163 @@
                     </m:r>
                   </m:e>
                 </m:d>
+              </m:oMath>
+            </m:oMathPara>
+          </w:p>
+        </w:tc>
+        <w:tc>
+          <w:tcPr>
+            <w:tcW w:w="4675" w:type="dxa"/>
+          </w:tcPr>
+          <w:p>
+            <w:pPr>
+              <w:jc w:val="center"/>
+            </w:pPr>
+            <w:r>
+              <w:t>0.078752</w:t>
+            </w:r>
+          </w:p>
+        </w:tc>
+      </w:tr>
+    </w:tbl>
+    <w:p>
+      <w:pPr>
+        <w:pStyle w:val="Heading2"/>
+        <w:jc w:val="center"/>
+      </w:pPr>
+      <w:r>
+        <w:rPr>
+          <w:noProof/>
+        </w:rPr>
+        <w:drawing>
+          <wp:inline distT="0" distB="0" distL="0" distR="0" wp14:anchorId="0BE1DEC6" wp14:editId="326F599E">
+            <wp:extent cx="3708211" cy="2210268"/>
+            <wp:effectExtent l="0" t="0" r="6985" b="0"/>
+            <wp:docPr id="1044934147" name="Picture 1" descr="Output image"/>
+            <wp:cNvGraphicFramePr>
+              <a:graphicFrameLocks xmlns:a="http://schemas.openxmlformats.org/drawingml/2006/main" noChangeAspect="1"/>
+            </wp:cNvGraphicFramePr>
+            <a:graphic xmlns:a="http://schemas.openxmlformats.org/drawingml/2006/main">
+              <a:graphicData uri="http://schemas.openxmlformats.org/drawingml/2006/picture">
+                <pic:pic xmlns:pic="http://schemas.openxmlformats.org/drawingml/2006/picture">
+                  <pic:nvPicPr>
+                    <pic:cNvPr id="0" name="Picture 1" descr="Output image"/>
+                    <pic:cNvPicPr>
+                      <a:picLocks noChangeAspect="1" noChangeArrowheads="1"/>
+                    </pic:cNvPicPr>
+                  </pic:nvPicPr>
+                  <pic:blipFill>
+                    <a:blip r:embed="rId9" cstate="print">
+                      <a:extLst>
+                        <a:ext uri="{28A0092B-C50C-407E-A947-70E740481C1C}">
+                          <a14:useLocalDpi xmlns:a14="http://schemas.microsoft.com/office/drawing/2010/main" val="0"/>
+                        </a:ext>
+                      </a:extLst>
+                    </a:blip>
+                    <a:srcRect/>
+                    <a:stretch>
+                      <a:fillRect/>
+                    </a:stretch>
+                  </pic:blipFill>
+                  <pic:spPr bwMode="auto">
+                    <a:xfrm>
+                      <a:off x="0" y="0"/>
+                      <a:ext cx="3720664" cy="2217691"/>
+                    </a:xfrm>
+                    <a:prstGeom prst="rect">
+                      <a:avLst/>
+                    </a:prstGeom>
+                    <a:noFill/>
+                    <a:ln>
+                      <a:noFill/>
+                    </a:ln>
+                  </pic:spPr>
+                </pic:pic>
+              </a:graphicData>
+            </a:graphic>
+          </wp:inline>
+        </w:drawing>
+      </w:r>
+    </w:p>
+    <w:p>
+      <w:pPr>
+        <w:pStyle w:val="Heading2"/>
+      </w:pPr>
+      <w:r>
+        <w:t>Table</w:t>
+      </w:r>
+      <w:r>
+        <w:t xml:space="preserve"> and Figure</w:t>
+      </w:r>
+      <w:r>
+        <w:t xml:space="preserve"> </w:t>
+      </w:r>
+      <w:r>
+        <w:t>4</w:t>
+      </w:r>
+      <w:r>
+        <w:t xml:space="preserve">: Weak Scaling Curve with </w:t>
+      </w:r>
+      <m:oMath>
+        <m:d>
+          <m:dPr>
+            <m:ctrlPr>
+              <w:rPr>
+                <w:rFonts w:ascii="Cambria Math" w:hAnsi="Cambria Math"/>
+              </w:rPr>
+            </m:ctrlPr>
+          </m:dPr>
+          <m:e>
+            <m:r>
+              <w:rPr>
+                <w:rFonts w:ascii="Cambria Math" w:hAnsi="Cambria Math"/>
+              </w:rPr>
+              <m:t>N</m:t>
+            </m:r>
+            <m:r>
+              <m:rPr>
+                <m:sty m:val="p"/>
+              </m:rPr>
+              <w:rPr>
+                <w:rFonts w:ascii="Cambria Math" w:hAnsi="Cambria Math"/>
+              </w:rPr>
+              <m:t>,</m:t>
+            </m:r>
+            <m:r>
+              <w:rPr>
+                <w:rFonts w:ascii="Cambria Math" w:hAnsi="Cambria Math"/>
+              </w:rPr>
+              <m:t>Cores</m:t>
+            </m:r>
+          </m:e>
+        </m:d>
+        <m:r>
+          <m:rPr>
+            <m:sty m:val="p"/>
+          </m:rPr>
+          <w:rPr>
+            <w:rFonts w:ascii="Cambria Math" w:hAnsi="Cambria Math"/>
+          </w:rPr>
+          <m:t>∈{</m:t>
+        </m:r>
+        <m:d>
+          <m:dPr>
+            <m:ctrlPr>
+              <w:rPr>
+                <w:rFonts w:ascii="Cambria Math" w:hAnsi="Cambria Math"/>
+              </w:rPr>
+            </m:ctrlPr>
+          </m:dPr>
+          <m:e>
+            <m:sSup>
+              <m:sSupPr>
+                <m:ctrlPr>
+                  <w:rPr>
+                    <w:rFonts w:ascii="Cambria Math" w:hAnsi="Cambria Math"/>
+                  </w:rPr>
+                </m:ctrlPr>
+              </m:sSupPr>
+              <m:e>
                 <m:r>
                   <m:rPr>
                     <m:sty m:val="p"/>
@@ -4241,79 +3704,108 @@
                   <w:rPr>
                     <w:rFonts w:ascii="Cambria Math" w:hAnsi="Cambria Math"/>
                   </w:rPr>
-                  <m:t xml:space="preserve">, </m:t>
+                  <m:t>2</m:t>
                 </m:r>
-                <m:d>
-                  <m:dPr>
+              </m:e>
+              <m:sup>
+                <m:r>
+                  <m:rPr>
+                    <m:sty m:val="p"/>
+                  </m:rPr>
+                  <w:rPr>
+                    <w:rFonts w:ascii="Cambria Math" w:hAnsi="Cambria Math"/>
+                  </w:rPr>
+                  <m:t>11</m:t>
+                </m:r>
+              </m:sup>
+            </m:sSup>
+            <m:r>
+              <m:rPr>
+                <m:sty m:val="p"/>
+              </m:rPr>
+              <w:rPr>
+                <w:rFonts w:ascii="Cambria Math" w:hAnsi="Cambria Math"/>
+              </w:rPr>
+              <m:t>,</m:t>
+            </m:r>
+            <m:sSup>
+              <m:sSupPr>
+                <m:ctrlPr>
+                  <w:rPr>
+                    <w:rFonts w:ascii="Cambria Math" w:hAnsi="Cambria Math"/>
+                  </w:rPr>
+                </m:ctrlPr>
+              </m:sSupPr>
+              <m:e>
+                <m:r>
+                  <m:rPr>
+                    <m:sty m:val="p"/>
+                  </m:rPr>
+                  <w:rPr>
+                    <w:rFonts w:ascii="Cambria Math" w:hAnsi="Cambria Math"/>
+                  </w:rPr>
+                  <m:t>2</m:t>
+                </m:r>
+              </m:e>
+              <m:sup>
+                <m:r>
+                  <m:rPr>
+                    <m:sty m:val="p"/>
+                  </m:rPr>
+                  <w:rPr>
+                    <w:rFonts w:ascii="Cambria Math" w:hAnsi="Cambria Math"/>
+                  </w:rPr>
+                  <m:t>8</m:t>
+                </m:r>
+              </m:sup>
+            </m:sSup>
+            <m:r>
+              <m:rPr>
+                <m:sty m:val="p"/>
+              </m:rPr>
+              <w:rPr>
+                <w:rFonts w:ascii="Cambria Math" w:hAnsi="Cambria Math"/>
+              </w:rPr>
+              <m:t>+1</m:t>
+            </m:r>
+          </m:e>
+        </m:d>
+        <m:r>
+          <m:rPr>
+            <m:sty m:val="p"/>
+          </m:rPr>
+          <w:rPr>
+            <w:rFonts w:ascii="Cambria Math" w:hAnsi="Cambria Math"/>
+          </w:rPr>
+          <m:t xml:space="preserve">,  </m:t>
+        </m:r>
+        <m:d>
+          <m:dPr>
+            <m:ctrlPr>
+              <w:rPr>
+                <w:rFonts w:ascii="Cambria Math" w:hAnsi="Cambria Math"/>
+              </w:rPr>
+            </m:ctrlPr>
+          </m:dPr>
+          <m:e>
+            <m:sSup>
+              <m:sSupPr>
+                <m:ctrlPr>
+                  <w:rPr>
+                    <w:rFonts w:ascii="Cambria Math" w:hAnsi="Cambria Math"/>
+                  </w:rPr>
+                </m:ctrlPr>
+              </m:sSupPr>
+              <m:e>
+                <m:sSup>
+                  <m:sSupPr>
                     <m:ctrlPr>
                       <w:rPr>
                         <w:rFonts w:ascii="Cambria Math" w:hAnsi="Cambria Math"/>
                       </w:rPr>
                     </m:ctrlPr>
-                  </m:dPr>
+                  </m:sSupPr>
                   <m:e>
-                    <m:sSup>
-                      <m:sSupPr>
-                        <m:ctrlPr>
-                          <w:rPr>
-                            <w:rFonts w:ascii="Cambria Math" w:hAnsi="Cambria Math"/>
-                          </w:rPr>
-                        </m:ctrlPr>
-                      </m:sSupPr>
-                      <m:e>
-                        <m:sSup>
-                          <m:sSupPr>
-                            <m:ctrlPr>
-                              <w:rPr>
-                                <w:rFonts w:ascii="Cambria Math" w:hAnsi="Cambria Math"/>
-                              </w:rPr>
-                            </m:ctrlPr>
-                          </m:sSupPr>
-                          <m:e>
-                            <m:r>
-                              <m:rPr>
-                                <m:sty m:val="p"/>
-                              </m:rPr>
-                              <w:rPr>
-                                <w:rFonts w:ascii="Cambria Math" w:hAnsi="Cambria Math"/>
-                              </w:rPr>
-                              <m:t>2</m:t>
-                            </m:r>
-                          </m:e>
-                          <m:sup>
-                            <m:r>
-                              <m:rPr>
-                                <m:sty m:val="p"/>
-                              </m:rPr>
-                              <w:rPr>
-                                <w:rFonts w:ascii="Cambria Math" w:hAnsi="Cambria Math"/>
-                              </w:rPr>
-                              <m:t>7</m:t>
-                            </m:r>
-                          </m:sup>
-                        </m:sSup>
-                        <m:r>
-                          <m:rPr>
-                            <m:sty m:val="p"/>
-                          </m:rPr>
-                          <w:rPr>
-                            <w:rFonts w:ascii="Cambria Math" w:hAnsi="Cambria Math"/>
-                          </w:rPr>
-                          <m:t>,2</m:t>
-                        </m:r>
-                      </m:e>
-                      <m:sup>
-                        <m:r>
-                          <m:rPr>
-                            <m:sty m:val="p"/>
-                          </m:rPr>
-                          <w:rPr>
-                            <w:rFonts w:ascii="Cambria Math" w:hAnsi="Cambria Math"/>
-                          </w:rPr>
-                          <m:t>4</m:t>
-                        </m:r>
-                      </m:sup>
-                    </m:sSup>
                     <m:r>
                       <m:rPr>
                         <m:sty m:val="p"/>
@@ -4321,10 +3813,21 @@
                       <w:rPr>
                         <w:rFonts w:ascii="Cambria Math" w:hAnsi="Cambria Math"/>
                       </w:rPr>
-                      <m:t>+1</m:t>
+                      <m:t>2</m:t>
                     </m:r>
                   </m:e>
-                </m:d>
+                  <m:sup>
+                    <m:r>
+                      <m:rPr>
+                        <m:sty m:val="p"/>
+                      </m:rPr>
+                      <w:rPr>
+                        <w:rFonts w:ascii="Cambria Math" w:hAnsi="Cambria Math"/>
+                      </w:rPr>
+                      <m:t>10</m:t>
+                    </m:r>
+                  </m:sup>
+                </m:sSup>
                 <m:r>
                   <m:rPr>
                     <m:sty m:val="p"/>
@@ -4332,13 +3835,326 @@
                   <w:rPr>
                     <w:rFonts w:ascii="Cambria Math" w:hAnsi="Cambria Math"/>
                   </w:rPr>
-                  <m:t>}</m:t>
+                  <m:t>,2</m:t>
                 </m:r>
-              </m:oMath>
-            </m:oMathPara>
-          </w:p>
-        </w:tc>
-      </w:tr>
+              </m:e>
+              <m:sup>
+                <m:r>
+                  <m:rPr>
+                    <m:sty m:val="p"/>
+                  </m:rPr>
+                  <w:rPr>
+                    <w:rFonts w:ascii="Cambria Math" w:hAnsi="Cambria Math"/>
+                  </w:rPr>
+                  <m:t>7</m:t>
+                </m:r>
+              </m:sup>
+            </m:sSup>
+            <m:r>
+              <m:rPr>
+                <m:sty m:val="p"/>
+              </m:rPr>
+              <w:rPr>
+                <w:rFonts w:ascii="Cambria Math" w:hAnsi="Cambria Math"/>
+              </w:rPr>
+              <m:t>+1</m:t>
+            </m:r>
+          </m:e>
+        </m:d>
+        <m:r>
+          <m:rPr>
+            <m:sty m:val="p"/>
+          </m:rPr>
+          <w:rPr>
+            <w:rFonts w:ascii="Cambria Math" w:hAnsi="Cambria Math"/>
+          </w:rPr>
+          <m:t>,</m:t>
+        </m:r>
+        <m:d>
+          <m:dPr>
+            <m:ctrlPr>
+              <w:rPr>
+                <w:rFonts w:ascii="Cambria Math" w:hAnsi="Cambria Math"/>
+              </w:rPr>
+            </m:ctrlPr>
+          </m:dPr>
+          <m:e>
+            <m:sSup>
+              <m:sSupPr>
+                <m:ctrlPr>
+                  <w:rPr>
+                    <w:rFonts w:ascii="Cambria Math" w:hAnsi="Cambria Math"/>
+                  </w:rPr>
+                </m:ctrlPr>
+              </m:sSupPr>
+              <m:e>
+                <m:sSup>
+                  <m:sSupPr>
+                    <m:ctrlPr>
+                      <w:rPr>
+                        <w:rFonts w:ascii="Cambria Math" w:hAnsi="Cambria Math"/>
+                      </w:rPr>
+                    </m:ctrlPr>
+                  </m:sSupPr>
+                  <m:e>
+                    <m:r>
+                      <m:rPr>
+                        <m:sty m:val="p"/>
+                      </m:rPr>
+                      <w:rPr>
+                        <w:rFonts w:ascii="Cambria Math" w:hAnsi="Cambria Math"/>
+                      </w:rPr>
+                      <m:t>2</m:t>
+                    </m:r>
+                  </m:e>
+                  <m:sup>
+                    <m:r>
+                      <m:rPr>
+                        <m:sty m:val="p"/>
+                      </m:rPr>
+                      <w:rPr>
+                        <w:rFonts w:ascii="Cambria Math" w:hAnsi="Cambria Math"/>
+                      </w:rPr>
+                      <m:t>9</m:t>
+                    </m:r>
+                  </m:sup>
+                </m:sSup>
+                <m:r>
+                  <m:rPr>
+                    <m:sty m:val="p"/>
+                  </m:rPr>
+                  <w:rPr>
+                    <w:rFonts w:ascii="Cambria Math" w:hAnsi="Cambria Math"/>
+                  </w:rPr>
+                  <m:t>,2</m:t>
+                </m:r>
+              </m:e>
+              <m:sup>
+                <m:r>
+                  <m:rPr>
+                    <m:sty m:val="p"/>
+                  </m:rPr>
+                  <w:rPr>
+                    <w:rFonts w:ascii="Cambria Math" w:hAnsi="Cambria Math"/>
+                  </w:rPr>
+                  <m:t>6</m:t>
+                </m:r>
+              </m:sup>
+            </m:sSup>
+            <m:r>
+              <m:rPr>
+                <m:sty m:val="p"/>
+              </m:rPr>
+              <w:rPr>
+                <w:rFonts w:ascii="Cambria Math" w:hAnsi="Cambria Math"/>
+              </w:rPr>
+              <m:t>+1</m:t>
+            </m:r>
+          </m:e>
+        </m:d>
+        <m:r>
+          <m:rPr>
+            <m:sty m:val="p"/>
+          </m:rPr>
+          <w:rPr>
+            <w:rFonts w:ascii="Cambria Math" w:hAnsi="Cambria Math"/>
+          </w:rPr>
+          <m:t xml:space="preserve">, </m:t>
+        </m:r>
+        <m:d>
+          <m:dPr>
+            <m:ctrlPr>
+              <w:rPr>
+                <w:rFonts w:ascii="Cambria Math" w:hAnsi="Cambria Math"/>
+              </w:rPr>
+            </m:ctrlPr>
+          </m:dPr>
+          <m:e>
+            <m:sSup>
+              <m:sSupPr>
+                <m:ctrlPr>
+                  <w:rPr>
+                    <w:rFonts w:ascii="Cambria Math" w:hAnsi="Cambria Math"/>
+                  </w:rPr>
+                </m:ctrlPr>
+              </m:sSupPr>
+              <m:e>
+                <m:sSup>
+                  <m:sSupPr>
+                    <m:ctrlPr>
+                      <w:rPr>
+                        <w:rFonts w:ascii="Cambria Math" w:hAnsi="Cambria Math"/>
+                      </w:rPr>
+                    </m:ctrlPr>
+                  </m:sSupPr>
+                  <m:e>
+                    <m:r>
+                      <m:rPr>
+                        <m:sty m:val="p"/>
+                      </m:rPr>
+                      <w:rPr>
+                        <w:rFonts w:ascii="Cambria Math" w:hAnsi="Cambria Math"/>
+                      </w:rPr>
+                      <m:t>2</m:t>
+                    </m:r>
+                  </m:e>
+                  <m:sup>
+                    <m:r>
+                      <m:rPr>
+                        <m:sty m:val="p"/>
+                      </m:rPr>
+                      <w:rPr>
+                        <w:rFonts w:ascii="Cambria Math" w:hAnsi="Cambria Math"/>
+                      </w:rPr>
+                      <m:t>8</m:t>
+                    </m:r>
+                  </m:sup>
+                </m:sSup>
+                <m:r>
+                  <m:rPr>
+                    <m:sty m:val="p"/>
+                  </m:rPr>
+                  <w:rPr>
+                    <w:rFonts w:ascii="Cambria Math" w:hAnsi="Cambria Math"/>
+                  </w:rPr>
+                  <m:t>,2</m:t>
+                </m:r>
+              </m:e>
+              <m:sup>
+                <m:r>
+                  <m:rPr>
+                    <m:sty m:val="p"/>
+                  </m:rPr>
+                  <w:rPr>
+                    <w:rFonts w:ascii="Cambria Math" w:hAnsi="Cambria Math"/>
+                  </w:rPr>
+                  <m:t>5</m:t>
+                </m:r>
+              </m:sup>
+            </m:sSup>
+            <m:r>
+              <m:rPr>
+                <m:sty m:val="p"/>
+              </m:rPr>
+              <w:rPr>
+                <w:rFonts w:ascii="Cambria Math" w:hAnsi="Cambria Math"/>
+              </w:rPr>
+              <m:t>+1</m:t>
+            </m:r>
+          </m:e>
+        </m:d>
+        <m:r>
+          <m:rPr>
+            <m:sty m:val="p"/>
+          </m:rPr>
+          <w:rPr>
+            <w:rFonts w:ascii="Cambria Math" w:hAnsi="Cambria Math"/>
+          </w:rPr>
+          <m:t xml:space="preserve">, </m:t>
+        </m:r>
+        <m:d>
+          <m:dPr>
+            <m:ctrlPr>
+              <w:rPr>
+                <w:rFonts w:ascii="Cambria Math" w:hAnsi="Cambria Math"/>
+              </w:rPr>
+            </m:ctrlPr>
+          </m:dPr>
+          <m:e>
+            <m:sSup>
+              <m:sSupPr>
+                <m:ctrlPr>
+                  <w:rPr>
+                    <w:rFonts w:ascii="Cambria Math" w:hAnsi="Cambria Math"/>
+                  </w:rPr>
+                </m:ctrlPr>
+              </m:sSupPr>
+              <m:e>
+                <m:sSup>
+                  <m:sSupPr>
+                    <m:ctrlPr>
+                      <w:rPr>
+                        <w:rFonts w:ascii="Cambria Math" w:hAnsi="Cambria Math"/>
+                      </w:rPr>
+                    </m:ctrlPr>
+                  </m:sSupPr>
+                  <m:e>
+                    <m:r>
+                      <m:rPr>
+                        <m:sty m:val="p"/>
+                      </m:rPr>
+                      <w:rPr>
+                        <w:rFonts w:ascii="Cambria Math" w:hAnsi="Cambria Math"/>
+                      </w:rPr>
+                      <m:t>2</m:t>
+                    </m:r>
+                  </m:e>
+                  <m:sup>
+                    <m:r>
+                      <m:rPr>
+                        <m:sty m:val="p"/>
+                      </m:rPr>
+                      <w:rPr>
+                        <w:rFonts w:ascii="Cambria Math" w:hAnsi="Cambria Math"/>
+                      </w:rPr>
+                      <m:t>7</m:t>
+                    </m:r>
+                  </m:sup>
+                </m:sSup>
+                <m:r>
+                  <m:rPr>
+                    <m:sty m:val="p"/>
+                  </m:rPr>
+                  <w:rPr>
+                    <w:rFonts w:ascii="Cambria Math" w:hAnsi="Cambria Math"/>
+                  </w:rPr>
+                  <m:t>,2</m:t>
+                </m:r>
+              </m:e>
+              <m:sup>
+                <m:r>
+                  <m:rPr>
+                    <m:sty m:val="p"/>
+                  </m:rPr>
+                  <w:rPr>
+                    <w:rFonts w:ascii="Cambria Math" w:hAnsi="Cambria Math"/>
+                  </w:rPr>
+                  <m:t>4</m:t>
+                </m:r>
+              </m:sup>
+            </m:sSup>
+            <m:r>
+              <m:rPr>
+                <m:sty m:val="p"/>
+              </m:rPr>
+              <w:rPr>
+                <w:rFonts w:ascii="Cambria Math" w:hAnsi="Cambria Math"/>
+              </w:rPr>
+              <m:t>+1</m:t>
+            </m:r>
+          </m:e>
+        </m:d>
+        <m:r>
+          <m:rPr>
+            <m:sty m:val="p"/>
+          </m:rPr>
+          <w:rPr>
+            <w:rFonts w:ascii="Cambria Math" w:hAnsi="Cambria Math"/>
+          </w:rPr>
+          <m:t>}</m:t>
+        </m:r>
+      </m:oMath>
+    </w:p>
+    <w:tbl>
+      <w:tblPr>
+        <w:tblStyle w:val="TableGrid"/>
+        <w:tblW w:w="0" w:type="auto"/>
+        <w:tblLook w:val="04A0" w:firstRow="1" w:lastRow="0" w:firstColumn="1" w:lastColumn="0" w:noHBand="0" w:noVBand="1"/>
+      </w:tblPr>
+      <w:tblGrid>
+        <w:gridCol w:w="4675"/>
+        <w:gridCol w:w="4675"/>
+      </w:tblGrid>
       <w:tr>
         <w:tc>
           <w:tcPr>
@@ -4933,533 +4749,6 @@
     <w:p/>
     <w:p>
       <w:pPr>
-        <w:pStyle w:val="Heading2"/>
-      </w:pPr>
-      <w:r>
-        <w:t xml:space="preserve">Figure </w:t>
-      </w:r>
-      <w:r>
-        <w:t>3</w:t>
-      </w:r>
-      <w:r>
-        <w:t xml:space="preserve">: </w:t>
-      </w:r>
-      <w:r>
-        <w:t>Weak</w:t>
-      </w:r>
-      <w:r>
-        <w:t xml:space="preserve"> Scaling Curve with </w:t>
-      </w:r>
-      <m:oMath>
-        <m:d>
-          <m:dPr>
-            <m:ctrlPr>
-              <w:rPr>
-                <w:rFonts w:ascii="Cambria Math" w:hAnsi="Cambria Math"/>
-              </w:rPr>
-            </m:ctrlPr>
-          </m:dPr>
-          <m:e>
-            <m:r>
-              <w:rPr>
-                <w:rFonts w:ascii="Cambria Math" w:hAnsi="Cambria Math"/>
-              </w:rPr>
-              <m:t>N</m:t>
-            </m:r>
-            <m:r>
-              <m:rPr>
-                <m:sty m:val="p"/>
-              </m:rPr>
-              <w:rPr>
-                <w:rFonts w:ascii="Cambria Math" w:hAnsi="Cambria Math"/>
-              </w:rPr>
-              <m:t>,</m:t>
-            </m:r>
-            <m:r>
-              <w:rPr>
-                <w:rFonts w:ascii="Cambria Math" w:hAnsi="Cambria Math"/>
-              </w:rPr>
-              <m:t>Cores</m:t>
-            </m:r>
-          </m:e>
-        </m:d>
-        <m:r>
-          <m:rPr>
-            <m:sty m:val="p"/>
-          </m:rPr>
-          <w:rPr>
-            <w:rFonts w:ascii="Cambria Math" w:hAnsi="Cambria Math"/>
-          </w:rPr>
-          <m:t>∈{</m:t>
-        </m:r>
-        <m:d>
-          <m:dPr>
-            <m:ctrlPr>
-              <w:rPr>
-                <w:rFonts w:ascii="Cambria Math" w:hAnsi="Cambria Math"/>
-              </w:rPr>
-            </m:ctrlPr>
-          </m:dPr>
-          <m:e>
-            <m:sSup>
-              <m:sSupPr>
-                <m:ctrlPr>
-                  <w:rPr>
-                    <w:rFonts w:ascii="Cambria Math" w:hAnsi="Cambria Math"/>
-                  </w:rPr>
-                </m:ctrlPr>
-              </m:sSupPr>
-              <m:e>
-                <m:r>
-                  <m:rPr>
-                    <m:sty m:val="p"/>
-                  </m:rPr>
-                  <w:rPr>
-                    <w:rFonts w:ascii="Cambria Math" w:hAnsi="Cambria Math"/>
-                  </w:rPr>
-                  <m:t>2</m:t>
-                </m:r>
-              </m:e>
-              <m:sup>
-                <m:r>
-                  <m:rPr>
-                    <m:sty m:val="p"/>
-                  </m:rPr>
-                  <w:rPr>
-                    <w:rFonts w:ascii="Cambria Math" w:hAnsi="Cambria Math"/>
-                  </w:rPr>
-                  <m:t>11</m:t>
-                </m:r>
-              </m:sup>
-            </m:sSup>
-            <m:r>
-              <m:rPr>
-                <m:sty m:val="p"/>
-              </m:rPr>
-              <w:rPr>
-                <w:rFonts w:ascii="Cambria Math" w:hAnsi="Cambria Math"/>
-              </w:rPr>
-              <m:t>,</m:t>
-            </m:r>
-            <m:sSup>
-              <m:sSupPr>
-                <m:ctrlPr>
-                  <w:rPr>
-                    <w:rFonts w:ascii="Cambria Math" w:hAnsi="Cambria Math"/>
-                  </w:rPr>
-                </m:ctrlPr>
-              </m:sSupPr>
-              <m:e>
-                <m:r>
-                  <m:rPr>
-                    <m:sty m:val="p"/>
-                  </m:rPr>
-                  <w:rPr>
-                    <w:rFonts w:ascii="Cambria Math" w:hAnsi="Cambria Math"/>
-                  </w:rPr>
-                  <m:t>2</m:t>
-                </m:r>
-              </m:e>
-              <m:sup>
-                <m:r>
-                  <m:rPr>
-                    <m:sty m:val="p"/>
-                  </m:rPr>
-                  <w:rPr>
-                    <w:rFonts w:ascii="Cambria Math" w:hAnsi="Cambria Math"/>
-                  </w:rPr>
-                  <m:t>8</m:t>
-                </m:r>
-              </m:sup>
-            </m:sSup>
-            <m:r>
-              <m:rPr>
-                <m:sty m:val="p"/>
-              </m:rPr>
-              <w:rPr>
-                <w:rFonts w:ascii="Cambria Math" w:hAnsi="Cambria Math"/>
-              </w:rPr>
-              <m:t>+1</m:t>
-            </m:r>
-          </m:e>
-        </m:d>
-        <m:r>
-          <m:rPr>
-            <m:sty m:val="p"/>
-          </m:rPr>
-          <w:rPr>
-            <w:rFonts w:ascii="Cambria Math" w:hAnsi="Cambria Math"/>
-          </w:rPr>
-          <m:t xml:space="preserve">,  </m:t>
-        </m:r>
-        <m:d>
-          <m:dPr>
-            <m:ctrlPr>
-              <w:rPr>
-                <w:rFonts w:ascii="Cambria Math" w:hAnsi="Cambria Math"/>
-              </w:rPr>
-            </m:ctrlPr>
-          </m:dPr>
-          <m:e>
-            <m:sSup>
-              <m:sSupPr>
-                <m:ctrlPr>
-                  <w:rPr>
-                    <w:rFonts w:ascii="Cambria Math" w:hAnsi="Cambria Math"/>
-                  </w:rPr>
-                </m:ctrlPr>
-              </m:sSupPr>
-              <m:e>
-                <m:sSup>
-                  <m:sSupPr>
-                    <m:ctrlPr>
-                      <w:rPr>
-                        <w:rFonts w:ascii="Cambria Math" w:hAnsi="Cambria Math"/>
-                      </w:rPr>
-                    </m:ctrlPr>
-                  </m:sSupPr>
-                  <m:e>
-                    <m:r>
-                      <m:rPr>
-                        <m:sty m:val="p"/>
-                      </m:rPr>
-                      <w:rPr>
-                        <w:rFonts w:ascii="Cambria Math" w:hAnsi="Cambria Math"/>
-                      </w:rPr>
-                      <m:t>2</m:t>
-                    </m:r>
-                  </m:e>
-                  <m:sup>
-                    <m:r>
-                      <m:rPr>
-                        <m:sty m:val="p"/>
-                      </m:rPr>
-                      <w:rPr>
-                        <w:rFonts w:ascii="Cambria Math" w:hAnsi="Cambria Math"/>
-                      </w:rPr>
-                      <m:t>10</m:t>
-                    </m:r>
-                  </m:sup>
-                </m:sSup>
-                <m:r>
-                  <m:rPr>
-                    <m:sty m:val="p"/>
-                  </m:rPr>
-                  <w:rPr>
-                    <w:rFonts w:ascii="Cambria Math" w:hAnsi="Cambria Math"/>
-                  </w:rPr>
-                  <m:t>,2</m:t>
-                </m:r>
-              </m:e>
-              <m:sup>
-                <m:r>
-                  <m:rPr>
-                    <m:sty m:val="p"/>
-                  </m:rPr>
-                  <w:rPr>
-                    <w:rFonts w:ascii="Cambria Math" w:hAnsi="Cambria Math"/>
-                  </w:rPr>
-                  <m:t>7</m:t>
-                </m:r>
-              </m:sup>
-            </m:sSup>
-            <m:r>
-              <m:rPr>
-                <m:sty m:val="p"/>
-              </m:rPr>
-              <w:rPr>
-                <w:rFonts w:ascii="Cambria Math" w:hAnsi="Cambria Math"/>
-              </w:rPr>
-              <m:t>+1</m:t>
-            </m:r>
-          </m:e>
-        </m:d>
-        <m:r>
-          <m:rPr>
-            <m:sty m:val="p"/>
-          </m:rPr>
-          <w:rPr>
-            <w:rFonts w:ascii="Cambria Math" w:hAnsi="Cambria Math"/>
-          </w:rPr>
-          <m:t>,</m:t>
-        </m:r>
-        <m:d>
-          <m:dPr>
-            <m:ctrlPr>
-              <w:rPr>
-                <w:rFonts w:ascii="Cambria Math" w:hAnsi="Cambria Math"/>
-              </w:rPr>
-            </m:ctrlPr>
-          </m:dPr>
-          <m:e>
-            <m:sSup>
-              <m:sSupPr>
-                <m:ctrlPr>
-                  <w:rPr>
-                    <w:rFonts w:ascii="Cambria Math" w:hAnsi="Cambria Math"/>
-                  </w:rPr>
-                </m:ctrlPr>
-              </m:sSupPr>
-              <m:e>
-                <m:sSup>
-                  <m:sSupPr>
-                    <m:ctrlPr>
-                      <w:rPr>
-                        <w:rFonts w:ascii="Cambria Math" w:hAnsi="Cambria Math"/>
-                      </w:rPr>
-                    </m:ctrlPr>
-                  </m:sSupPr>
-                  <m:e>
-                    <m:r>
-                      <m:rPr>
-                        <m:sty m:val="p"/>
-                      </m:rPr>
-                      <w:rPr>
-                        <w:rFonts w:ascii="Cambria Math" w:hAnsi="Cambria Math"/>
-                      </w:rPr>
-                      <m:t>2</m:t>
-                    </m:r>
-                  </m:e>
-                  <m:sup>
-                    <m:r>
-                      <m:rPr>
-                        <m:sty m:val="p"/>
-                      </m:rPr>
-                      <w:rPr>
-                        <w:rFonts w:ascii="Cambria Math" w:hAnsi="Cambria Math"/>
-                      </w:rPr>
-                      <m:t>9</m:t>
-                    </m:r>
-                  </m:sup>
-                </m:sSup>
-                <m:r>
-                  <m:rPr>
-                    <m:sty m:val="p"/>
-                  </m:rPr>
-                  <w:rPr>
-                    <w:rFonts w:ascii="Cambria Math" w:hAnsi="Cambria Math"/>
-                  </w:rPr>
-                  <m:t>,2</m:t>
-                </m:r>
-              </m:e>
-              <m:sup>
-                <m:r>
-                  <m:rPr>
-                    <m:sty m:val="p"/>
-                  </m:rPr>
-                  <w:rPr>
-                    <w:rFonts w:ascii="Cambria Math" w:hAnsi="Cambria Math"/>
-                  </w:rPr>
-                  <m:t>6</m:t>
-                </m:r>
-              </m:sup>
-            </m:sSup>
-            <m:r>
-              <m:rPr>
-                <m:sty m:val="p"/>
-              </m:rPr>
-              <w:rPr>
-                <w:rFonts w:ascii="Cambria Math" w:hAnsi="Cambria Math"/>
-              </w:rPr>
-              <m:t>+1</m:t>
-            </m:r>
-          </m:e>
-        </m:d>
-        <m:r>
-          <m:rPr>
-            <m:sty m:val="p"/>
-          </m:rPr>
-          <w:rPr>
-            <w:rFonts w:ascii="Cambria Math" w:hAnsi="Cambria Math"/>
-          </w:rPr>
-          <m:t xml:space="preserve">, </m:t>
-        </m:r>
-        <m:d>
-          <m:dPr>
-            <m:ctrlPr>
-              <w:rPr>
-                <w:rFonts w:ascii="Cambria Math" w:hAnsi="Cambria Math"/>
-              </w:rPr>
-            </m:ctrlPr>
-          </m:dPr>
-          <m:e>
-            <m:sSup>
-              <m:sSupPr>
-                <m:ctrlPr>
-                  <w:rPr>
-                    <w:rFonts w:ascii="Cambria Math" w:hAnsi="Cambria Math"/>
-                  </w:rPr>
-                </m:ctrlPr>
-              </m:sSupPr>
-              <m:e>
-                <m:sSup>
-                  <m:sSupPr>
-                    <m:ctrlPr>
-                      <w:rPr>
-                        <w:rFonts w:ascii="Cambria Math" w:hAnsi="Cambria Math"/>
-                      </w:rPr>
-                    </m:ctrlPr>
-                  </m:sSupPr>
-                  <m:e>
-                    <m:r>
-                      <m:rPr>
-                        <m:sty m:val="p"/>
-                      </m:rPr>
-                      <w:rPr>
-                        <w:rFonts w:ascii="Cambria Math" w:hAnsi="Cambria Math"/>
-                      </w:rPr>
-                      <m:t>2</m:t>
-                    </m:r>
-                  </m:e>
-                  <m:sup>
-                    <m:r>
-                      <m:rPr>
-                        <m:sty m:val="p"/>
-                      </m:rPr>
-                      <w:rPr>
-                        <w:rFonts w:ascii="Cambria Math" w:hAnsi="Cambria Math"/>
-                      </w:rPr>
-                      <m:t>8</m:t>
-                    </m:r>
-                  </m:sup>
-                </m:sSup>
-                <m:r>
-                  <m:rPr>
-                    <m:sty m:val="p"/>
-                  </m:rPr>
-                  <w:rPr>
-                    <w:rFonts w:ascii="Cambria Math" w:hAnsi="Cambria Math"/>
-                  </w:rPr>
-                  <m:t>,2</m:t>
-                </m:r>
-              </m:e>
-              <m:sup>
-                <m:r>
-                  <m:rPr>
-                    <m:sty m:val="p"/>
-                  </m:rPr>
-                  <w:rPr>
-                    <w:rFonts w:ascii="Cambria Math" w:hAnsi="Cambria Math"/>
-                  </w:rPr>
-                  <m:t>5</m:t>
-                </m:r>
-              </m:sup>
-            </m:sSup>
-            <m:r>
-              <m:rPr>
-                <m:sty m:val="p"/>
-              </m:rPr>
-              <w:rPr>
-                <w:rFonts w:ascii="Cambria Math" w:hAnsi="Cambria Math"/>
-              </w:rPr>
-              <m:t>+1</m:t>
-            </m:r>
-          </m:e>
-        </m:d>
-        <m:r>
-          <m:rPr>
-            <m:sty m:val="p"/>
-          </m:rPr>
-          <w:rPr>
-            <w:rFonts w:ascii="Cambria Math" w:hAnsi="Cambria Math"/>
-          </w:rPr>
-          <m:t xml:space="preserve">, </m:t>
-        </m:r>
-        <m:d>
-          <m:dPr>
-            <m:ctrlPr>
-              <w:rPr>
-                <w:rFonts w:ascii="Cambria Math" w:hAnsi="Cambria Math"/>
-              </w:rPr>
-            </m:ctrlPr>
-          </m:dPr>
-          <m:e>
-            <m:sSup>
-              <m:sSupPr>
-                <m:ctrlPr>
-                  <w:rPr>
-                    <w:rFonts w:ascii="Cambria Math" w:hAnsi="Cambria Math"/>
-                  </w:rPr>
-                </m:ctrlPr>
-              </m:sSupPr>
-              <m:e>
-                <m:sSup>
-                  <m:sSupPr>
-                    <m:ctrlPr>
-                      <w:rPr>
-                        <w:rFonts w:ascii="Cambria Math" w:hAnsi="Cambria Math"/>
-                      </w:rPr>
-                    </m:ctrlPr>
-                  </m:sSupPr>
-                  <m:e>
-                    <m:r>
-                      <m:rPr>
-                        <m:sty m:val="p"/>
-                      </m:rPr>
-                      <w:rPr>
-                        <w:rFonts w:ascii="Cambria Math" w:hAnsi="Cambria Math"/>
-                      </w:rPr>
-                      <m:t>2</m:t>
-                    </m:r>
-                  </m:e>
-                  <m:sup>
-                    <m:r>
-                      <m:rPr>
-                        <m:sty m:val="p"/>
-                      </m:rPr>
-                      <w:rPr>
-                        <w:rFonts w:ascii="Cambria Math" w:hAnsi="Cambria Math"/>
-                      </w:rPr>
-                      <m:t>7</m:t>
-                    </m:r>
-                  </m:sup>
-                </m:sSup>
-                <m:r>
-                  <m:rPr>
-                    <m:sty m:val="p"/>
-                  </m:rPr>
-                  <w:rPr>
-                    <w:rFonts w:ascii="Cambria Math" w:hAnsi="Cambria Math"/>
-                  </w:rPr>
-                  <m:t>,2</m:t>
-                </m:r>
-              </m:e>
-              <m:sup>
-                <m:r>
-                  <m:rPr>
-                    <m:sty m:val="p"/>
-                  </m:rPr>
-                  <w:rPr>
-                    <w:rFonts w:ascii="Cambria Math" w:hAnsi="Cambria Math"/>
-                  </w:rPr>
-                  <m:t>4</m:t>
-                </m:r>
-              </m:sup>
-            </m:sSup>
-            <m:r>
-              <m:rPr>
-                <m:sty m:val="p"/>
-              </m:rPr>
-              <w:rPr>
-                <w:rFonts w:ascii="Cambria Math" w:hAnsi="Cambria Math"/>
-              </w:rPr>
-              <m:t>+1</m:t>
-            </m:r>
-          </m:e>
-        </m:d>
-        <m:r>
-          <m:rPr>
-            <m:sty m:val="p"/>
-          </m:rPr>
-          <w:rPr>
-            <w:rFonts w:ascii="Cambria Math" w:hAnsi="Cambria Math"/>
-          </w:rPr>
-          <m:t>}</m:t>
-        </m:r>
-      </m:oMath>
-    </w:p>
-    <w:p>
-      <w:pPr>
         <w:jc w:val="center"/>
       </w:pPr>
       <w:r>
@@ -5467,8 +4756,8 @@
           <w:noProof/>
         </w:rPr>
         <w:drawing>
-          <wp:inline distT="0" distB="0" distL="0" distR="0" wp14:anchorId="2B0F8843" wp14:editId="01B24396">
-            <wp:extent cx="3835021" cy="2458757"/>
+          <wp:inline distT="0" distB="0" distL="0" distR="0" wp14:anchorId="2B0F8843" wp14:editId="12145E39">
+            <wp:extent cx="3545404" cy="2273074"/>
             <wp:effectExtent l="0" t="0" r="0" b="0"/>
             <wp:docPr id="1131005707" name="Picture 3" descr="Output image"/>
             <wp:cNvGraphicFramePr>
@@ -5484,7 +4773,7 @@
                     </pic:cNvPicPr>
                   </pic:nvPicPr>
                   <pic:blipFill>
-                    <a:blip r:embed="rId9" cstate="print">
+                    <a:blip r:embed="rId10" cstate="print">
                       <a:extLst>
                         <a:ext uri="{28A0092B-C50C-407E-A947-70E740481C1C}">
                           <a14:useLocalDpi xmlns:a14="http://schemas.microsoft.com/office/drawing/2010/main" val="0"/>
@@ -5499,7 +4788,7 @@
                   <pic:spPr bwMode="auto">
                     <a:xfrm>
                       <a:off x="0" y="0"/>
-                      <a:ext cx="3844837" cy="2465050"/>
+                      <a:ext cx="3556972" cy="2280490"/>
                     </a:xfrm>
                     <a:prstGeom prst="rect">
                       <a:avLst/>
@@ -5518,13 +4807,38 @@
     </w:p>
     <w:p>
       <w:r>
+        <w:lastRenderedPageBreak/>
         <w:t xml:space="preserve">Ideal weak scaling keeps time </w:t>
       </w:r>
       <w:r>
         <w:t xml:space="preserve">nearly </w:t>
       </w:r>
       <w:r>
-        <w:t>constant; here it increases from 0.78 ms (16 cores) to 56.4 ms (128 cores), then slightly improves at 256 cores (36.2 ms).</w:t>
+        <w:t xml:space="preserve">constant; here it increases from 0.78 </w:t>
+      </w:r>
+      <w:proofErr w:type="spellStart"/>
+      <w:r>
+        <w:t>ms</w:t>
+      </w:r>
+      <w:proofErr w:type="spellEnd"/>
+      <w:r>
+        <w:t xml:space="preserve"> (16 cores) to 56.4 </w:t>
+      </w:r>
+      <w:proofErr w:type="spellStart"/>
+      <w:r>
+        <w:t>ms</w:t>
+      </w:r>
+      <w:proofErr w:type="spellEnd"/>
+      <w:r>
+        <w:t xml:space="preserve"> (128 cores), then slightly improves at 256 cores (36.2 </w:t>
+      </w:r>
+      <w:proofErr w:type="spellStart"/>
+      <w:r>
+        <w:t>ms</w:t>
+      </w:r>
+      <w:proofErr w:type="spellEnd"/>
+      <w:r>
+        <w:t>).</w:t>
       </w:r>
       <w:r>
         <w:t xml:space="preserve"> </w:t>
@@ -5549,18 +4863,16 @@
       <w:r>
         <w:t>ssion</w:t>
       </w:r>
+      <w:r>
+        <w:t xml:space="preserve"> and Conclusion</w:t>
+      </w:r>
     </w:p>
     <w:p>
-      <w:pPr>
-        <w:pStyle w:val="Heading2"/>
-      </w:pPr>
-      <w:r>
-        <w:t>Strong Scaling</w:t>
-      </w:r>
-    </w:p>
-    <w:p>
-      <w:r>
-        <w:t xml:space="preserve">For both </w:t>
+      <w:r>
+        <w:t>In strong scaling, f</w:t>
+      </w:r>
+      <w:r>
+        <w:t xml:space="preserve">or both </w:t>
       </w:r>
       <m:oMath>
         <m:r>
@@ -5664,18 +4976,26 @@
         <w:t xml:space="preserve"> T</w:t>
       </w:r>
       <w:r>
-        <w:t>he overhead of exchanging vector segments and reductions outweighs local SpMV gains.</w:t>
+        <w:t xml:space="preserve">he </w:t>
+      </w:r>
+      <w:proofErr w:type="gramStart"/>
+      <w:r>
+        <w:t>overhead of</w:t>
+      </w:r>
+      <w:proofErr w:type="gramEnd"/>
+      <w:r>
+        <w:t xml:space="preserve"> exchanging vector segments and reductions outweighs local </w:t>
+      </w:r>
+      <w:proofErr w:type="spellStart"/>
+      <w:r>
+        <w:t>SpMV</w:t>
+      </w:r>
+      <w:proofErr w:type="spellEnd"/>
+      <w:r>
+        <w:t xml:space="preserve"> gains.</w:t>
       </w:r>
     </w:p>
     <w:p>
-      <w:pPr>
-        <w:pStyle w:val="Heading2"/>
-      </w:pPr>
-      <w:r>
-        <w:t>Weak Scaling</w:t>
-      </w:r>
-    </w:p>
-    <w:p>
       <w:r>
         <w:t>Ideal weak scaling maintains constant runtime as both problem size and cores increase.</w:t>
       </w:r>
@@ -5691,48 +5011,149 @@
       <w:r>
         <w:t xml:space="preserve"> and global reductions.</w:t>
       </w:r>
-    </w:p>
-    <w:p>
-      <w:pPr>
-        <w:pStyle w:val="Heading2"/>
-      </w:pPr>
-      <w:r>
-        <w:lastRenderedPageBreak/>
-        <w:t>Overheads</w:t>
-      </w:r>
-    </w:p>
-    <w:p>
-      <w:r>
-        <w:t xml:space="preserve">P2P communication during SpMV and </w:t>
-      </w:r>
+      <w:r>
+        <w:t xml:space="preserve"> </w:t>
+      </w:r>
+      <w:r>
+        <w:t xml:space="preserve">Instead of remaining constant, runtime increases by nearly three orders of magnitude from </w:t>
+      </w:r>
+      <w:r>
+        <w:t>4</w:t>
+      </w:r>
+      <w:r>
+        <w:t xml:space="preserve"> → 25</w:t>
+      </w:r>
+      <w:r>
+        <w:t>6</w:t>
+      </w:r>
+      <w:r>
+        <w:t xml:space="preserve"> cores.</w:t>
+      </w:r>
+      <w:r>
+        <w:t xml:space="preserve"> </w:t>
+      </w:r>
+      <w:r>
+        <w:t xml:space="preserve">As cores rise, each MPI rank handles roughly constant work, but exchanging the full vector across more peers </w:t>
+      </w:r>
+      <w:r>
+        <w:t xml:space="preserve">P2P </w:t>
+      </w:r>
+      <w:r>
+        <w:t xml:space="preserve">and performing global reductions becomes increasingly expensive. Collective operations (e.g. </w:t>
+      </w:r>
+      <w:proofErr w:type="spellStart"/>
       <w:r>
         <w:rPr>
           <w:rFonts w:ascii="Consolas" w:hAnsi="Consolas"/>
         </w:rPr>
         <w:t>MPI_Allreduce</w:t>
       </w:r>
-      <w:r>
-        <w:t xml:space="preserve"> for dot-products </w:t>
-      </w:r>
-      <w:r>
-        <w:t>contributes</w:t>
-      </w:r>
-      <w:r>
-        <w:t xml:space="preserve"> to the non-ideal scaling.</w:t>
+      <w:proofErr w:type="spellEnd"/>
+      <w:r>
+        <w:t xml:space="preserve">) scale roughly as </w:t>
+      </w:r>
+      <m:oMath>
+        <m:r>
+          <w:rPr>
+            <w:rFonts w:ascii="Cambria Math" w:hAnsi="Cambria Math"/>
+          </w:rPr>
+          <m:t>O(log</m:t>
+        </m:r>
+        <m:r>
+          <w:rPr>
+            <w:rFonts w:ascii="Cambria Math" w:hAnsi="Cambria Math"/>
+          </w:rPr>
+          <m:t>P</m:t>
+        </m:r>
+        <m:r>
+          <w:rPr>
+            <w:rFonts w:ascii="Cambria Math" w:hAnsi="Cambria Math"/>
+          </w:rPr>
+          <m:t>)</m:t>
+        </m:r>
+      </m:oMath>
+      <w:r>
+        <w:t>, and the overhead of barriers at each CG iteration exacerbates the slowdown.</w:t>
       </w:r>
       <w:r>
         <w:t xml:space="preserve"> </w:t>
       </w:r>
       <w:r>
-        <w:t>For small to moderate core counts, computation dominates; at high counts, communication latency and load imbalance are limiting factors.</w:t>
+        <w:t>In current form, the parallel CG is not weakly scalable beyond small core counts. Future optimizations</w:t>
+      </w:r>
+      <w:r>
+        <w:t xml:space="preserve"> like</w:t>
+      </w:r>
+      <w:r>
+        <w:t xml:space="preserve"> </w:t>
+      </w:r>
+      <w:proofErr w:type="gramStart"/>
+      <w:r>
+        <w:t>overlap</w:t>
+      </w:r>
+      <w:proofErr w:type="gramEnd"/>
+      <w:r>
+        <w:t xml:space="preserve"> of communication with computation, asynchronous collectives, or pipelining</w:t>
+      </w:r>
+      <w:r>
+        <w:t xml:space="preserve"> </w:t>
+      </w:r>
+      <w:r>
+        <w:t>are needed to flatten this curve. ​</w:t>
       </w:r>
     </w:p>
     <w:p>
-      <w:pPr>
-        <w:pStyle w:val="Heading1"/>
-      </w:pPr>
-      <w:r>
-        <w:t>Conclusion</w:t>
+      <w:r>
+        <w:t xml:space="preserve">P2P communication during </w:t>
+      </w:r>
+      <w:proofErr w:type="spellStart"/>
+      <w:r>
+        <w:t>SpMV</w:t>
+      </w:r>
+      <w:proofErr w:type="spellEnd"/>
+      <w:r>
+        <w:t xml:space="preserve"> and </w:t>
+      </w:r>
+      <w:proofErr w:type="spellStart"/>
+      <w:r>
+        <w:rPr>
+          <w:rFonts w:ascii="Consolas" w:hAnsi="Consolas"/>
+        </w:rPr>
+        <w:t>MPI_Allreduce</w:t>
+      </w:r>
+      <w:proofErr w:type="spellEnd"/>
+      <w:r>
+        <w:t xml:space="preserve"> for dot-products </w:t>
+      </w:r>
+      <w:r>
+        <w:t>contributes</w:t>
+      </w:r>
+      <w:r>
+        <w:t xml:space="preserve"> to the non-ideal scaling.</w:t>
+      </w:r>
+      <w:r>
+        <w:t xml:space="preserve"> </w:t>
+      </w:r>
+      <w:r>
+        <w:t>For small to moderate core counts, computation dominates; at high counts, communication latency and load imbalance are limiting factors.</w:t>
+      </w:r>
+      <w:r>
+        <w:t xml:space="preserve"> </w:t>
+      </w:r>
+      <w:r>
+        <w:t>Additionally, the synchronization barriers inserted around timing exacerbate the effect, so that beyond a certain scale, the cost of coordination eclipses any per</w:t>
+      </w:r>
+      <w:r>
+        <w:rPr>
+          <w:rFonts w:ascii="Cambria Math" w:hAnsi="Cambria Math" w:cs="Cambria Math"/>
+        </w:rPr>
+        <w:t>‐</w:t>
+      </w:r>
+      <w:r>
+        <w:t>core workload reduction</w:t>
+      </w:r>
+      <w:r>
+        <w:t>.</w:t>
       </w:r>
     </w:p>
     <w:p>
@@ -5763,12 +5184,14 @@
       <w:r>
         <w:t xml:space="preserve">xploring hybrid </w:t>
       </w:r>
+      <w:proofErr w:type="spellStart"/>
       <w:r>
         <w:rPr>
           <w:rFonts w:ascii="Consolas" w:hAnsi="Consolas"/>
         </w:rPr>
         <w:t>MPI+OpenMP</w:t>
       </w:r>
+      <w:proofErr w:type="spellEnd"/>
       <w:r>
         <w:t xml:space="preserve"> to reduce inter-node messages</w:t>
       </w:r>
@@ -5781,9 +5204,9 @@
     </w:p>
     <w:p/>
     <w:sectPr>
-      <w:footerReference w:type="default" r:id="rId10"/>
-      <w:headerReference w:type="first" r:id="rId11"/>
-      <w:footerReference w:type="first" r:id="rId12"/>
+      <w:footerReference w:type="default" r:id="rId11"/>
+      <w:headerReference w:type="first" r:id="rId12"/>
+      <w:footerReference w:type="first" r:id="rId13"/>
       <w:pgSz w:w="12240" w:h="15840"/>
       <w:pgMar w:top="1440" w:right="1440" w:bottom="1440" w:left="1440" w:header="720" w:footer="720" w:gutter="0"/>
       <w:cols w:space="720"/>
@@ -9269,7 +8692,7 @@
     <w:link w:val="Heading1Char"/>
     <w:uiPriority w:val="9"/>
     <w:qFormat/>
-    <w:rsid w:val="00806AFE"/>
+    <w:rsid w:val="000D0223"/>
     <w:pPr>
       <w:keepNext/>
       <w:keepLines/>
@@ -9278,9 +8701,11 @@
     </w:pPr>
     <w:rPr>
       <w:rFonts w:eastAsiaTheme="majorEastAsia" w:cstheme="majorBidi"/>
+      <w:b/>
+      <w:bCs/>
       <w:color w:val="0F4761" w:themeColor="accent1" w:themeShade="BF"/>
-      <w:sz w:val="36"/>
-      <w:szCs w:val="40"/>
+      <w:sz w:val="32"/>
+      <w:szCs w:val="36"/>
     </w:rPr>
   </w:style>
   <w:style w:type="paragraph" w:styleId="Heading2">
@@ -9463,7 +8888,6 @@
   <w:style w:type="character" w:default="1" w:styleId="DefaultParagraphFont">
     <w:name w:val="Default Paragraph Font"/>
     <w:uiPriority w:val="1"/>
-    <w:semiHidden/>
     <w:unhideWhenUsed/>
   </w:style>
   <w:style w:type="table" w:default="1" w:styleId="TableNormal">
@@ -9503,12 +8927,14 @@
     <w:basedOn w:val="DefaultParagraphFont"/>
     <w:link w:val="Heading1"/>
     <w:uiPriority w:val="9"/>
-    <w:rsid w:val="00806AFE"/>
+    <w:rsid w:val="000D0223"/>
     <w:rPr>
       <w:rFonts w:ascii="Arial" w:eastAsiaTheme="majorEastAsia" w:hAnsi="Arial" w:cstheme="majorBidi"/>
+      <w:b/>
+      <w:bCs/>
       <w:color w:val="0F4761" w:themeColor="accent1" w:themeShade="BF"/>
-      <w:sz w:val="36"/>
-      <w:szCs w:val="40"/>
+      <w:sz w:val="32"/>
+      <w:szCs w:val="36"/>
     </w:rPr>
   </w:style>
   <w:style w:type="paragraph" w:styleId="Title">
@@ -9518,7 +8944,7 @@
     <w:link w:val="TitleChar"/>
     <w:uiPriority w:val="10"/>
     <w:qFormat/>
-    <w:rsid w:val="00D455C8"/>
+    <w:rsid w:val="000D0223"/>
     <w:pPr>
       <w:spacing w:after="80" w:line="240" w:lineRule="auto"/>
       <w:contextualSpacing/>
@@ -9526,6 +8952,8 @@
     </w:pPr>
     <w:rPr>
       <w:rFonts w:eastAsiaTheme="majorEastAsia" w:cstheme="majorBidi"/>
+      <w:b/>
+      <w:bCs/>
       <w:spacing w:val="-10"/>
       <w:kern w:val="28"/>
       <w:sz w:val="40"/>
@@ -9537,9 +8965,11 @@
     <w:basedOn w:val="DefaultParagraphFont"/>
     <w:link w:val="Title"/>
     <w:uiPriority w:val="10"/>
-    <w:rsid w:val="00D455C8"/>
+    <w:rsid w:val="000D0223"/>
     <w:rPr>
       <w:rFonts w:ascii="Arial" w:eastAsiaTheme="majorEastAsia" w:hAnsi="Arial" w:cstheme="majorBidi"/>
+      <w:b/>
+      <w:bCs/>
       <w:spacing w:val="-10"/>
       <w:kern w:val="28"/>
       <w:sz w:val="40"/>

</xml_diff>